<commit_message>
Structured algorithms application better
</commit_message>
<xml_diff>
--- a/Rogov-Project-Report.docx
+++ b/Rogov-Project-Report.docx
@@ -255,7 +255,23 @@
           <w:sz w:val="22"/>
           <w:szCs w:val="22"/>
         </w:rPr>
-        <w:t>December 22, 2023</w:t>
+        <w:t>January 5</w:t>
+      </w:r>
+      <w:r>
+        <w:rPr>
+          <w:rFonts w:ascii="Times New Roman" w:hAnsi="Times New Roman" w:cs="Times New Roman"/>
+          <w:sz w:val="22"/>
+          <w:szCs w:val="22"/>
+        </w:rPr>
+        <w:t>, 202</w:t>
+      </w:r>
+      <w:r>
+        <w:rPr>
+          <w:rFonts w:ascii="Times New Roman" w:hAnsi="Times New Roman" w:cs="Times New Roman"/>
+          <w:sz w:val="22"/>
+          <w:szCs w:val="22"/>
+        </w:rPr>
+        <w:t>4</w:t>
       </w:r>
     </w:p>
     <w:p>
@@ -405,6 +421,33 @@
         </w:rPr>
         <w:lastRenderedPageBreak/>
         <w:t>Datasets</w:t>
+      </w:r>
+    </w:p>
+    <w:p>
+      <w:pPr>
+        <w:spacing w:line="480" w:lineRule="auto"/>
+        <w:jc w:val="center"/>
+        <w:rPr>
+          <w:b/>
+          <w:bCs/>
+          <w:color w:val="000000" w:themeColor="text1"/>
+          <w:sz w:val="22"/>
+          <w:szCs w:val="22"/>
+          <w:shd w:val="clear" w:color="auto" w:fill="FFFFFF"/>
+          <w:lang w:val="en-US"/>
+        </w:rPr>
+      </w:pPr>
+      <w:r>
+        <w:rPr>
+          <w:b/>
+          <w:bCs/>
+          <w:color w:val="000000" w:themeColor="text1"/>
+          <w:sz w:val="22"/>
+          <w:szCs w:val="22"/>
+          <w:shd w:val="clear" w:color="auto" w:fill="FFFFFF"/>
+          <w:lang w:val="en-US"/>
+        </w:rPr>
+        <w:t>1-1.5</w:t>
       </w:r>
     </w:p>
     <w:p>
@@ -693,6 +736,33 @@
     <w:p>
       <w:pPr>
         <w:spacing w:line="480" w:lineRule="auto"/>
+        <w:jc w:val="center"/>
+        <w:rPr>
+          <w:b/>
+          <w:bCs/>
+          <w:color w:val="000000" w:themeColor="text1"/>
+          <w:sz w:val="22"/>
+          <w:szCs w:val="22"/>
+          <w:shd w:val="clear" w:color="auto" w:fill="FFFFFF"/>
+          <w:lang w:val="en-US"/>
+        </w:rPr>
+      </w:pPr>
+      <w:r>
+        <w:rPr>
+          <w:b/>
+          <w:bCs/>
+          <w:color w:val="000000" w:themeColor="text1"/>
+          <w:sz w:val="22"/>
+          <w:szCs w:val="22"/>
+          <w:shd w:val="clear" w:color="auto" w:fill="FFFFFF"/>
+          <w:lang w:val="en-US"/>
+        </w:rPr>
+        <w:t>2</w:t>
+      </w:r>
+    </w:p>
+    <w:p>
+      <w:pPr>
+        <w:spacing w:line="480" w:lineRule="auto"/>
         <w:rPr>
           <w:b/>
           <w:bCs/>
@@ -719,6 +789,586 @@
     <w:p>
       <w:pPr>
         <w:spacing w:line="480" w:lineRule="auto"/>
+        <w:ind w:firstLine="720"/>
+        <w:rPr>
+          <w:color w:val="000000" w:themeColor="text1"/>
+          <w:sz w:val="22"/>
+          <w:szCs w:val="22"/>
+          <w:shd w:val="clear" w:color="auto" w:fill="FFFFFF"/>
+          <w:lang w:val="en-US"/>
+        </w:rPr>
+      </w:pPr>
+      <w:r>
+        <w:rPr>
+          <w:color w:val="000000" w:themeColor="text1"/>
+          <w:sz w:val="22"/>
+          <w:szCs w:val="22"/>
+          <w:shd w:val="clear" w:color="auto" w:fill="FFFFFF"/>
+          <w:lang w:val="en-US"/>
+        </w:rPr>
+        <w:t>K-Means</w:t>
+      </w:r>
+      <w:r>
+        <w:rPr>
+          <w:color w:val="000000" w:themeColor="text1"/>
+          <w:sz w:val="22"/>
+          <w:szCs w:val="22"/>
+          <w:shd w:val="clear" w:color="auto" w:fill="FFFFFF"/>
+          <w:lang w:val="en-US"/>
+        </w:rPr>
+        <w:t xml:space="preserve"> </w:t>
+      </w:r>
+      <w:r>
+        <w:rPr>
+          <w:color w:val="000000" w:themeColor="text1"/>
+          <w:sz w:val="22"/>
+          <w:szCs w:val="22"/>
+          <w:shd w:val="clear" w:color="auto" w:fill="FFFFFF"/>
+          <w:lang w:val="en-US"/>
+        </w:rPr>
+        <w:t>is a clustering algorithm that initially requires a parameter k which represents the number of clusters.</w:t>
+      </w:r>
+    </w:p>
+    <w:p>
+      <w:pPr>
+        <w:spacing w:line="480" w:lineRule="auto"/>
+        <w:ind w:firstLine="720"/>
+        <w:rPr>
+          <w:color w:val="000000" w:themeColor="text1"/>
+          <w:sz w:val="22"/>
+          <w:szCs w:val="22"/>
+          <w:shd w:val="clear" w:color="auto" w:fill="FFFFFF"/>
+          <w:lang w:val="en-US"/>
+        </w:rPr>
+      </w:pPr>
+      <w:r>
+        <w:rPr>
+          <w:color w:val="000000" w:themeColor="text1"/>
+          <w:sz w:val="22"/>
+          <w:szCs w:val="22"/>
+          <w:shd w:val="clear" w:color="auto" w:fill="FFFFFF"/>
+          <w:lang w:val="en-US"/>
+        </w:rPr>
+        <w:t>K-Means</w:t>
+      </w:r>
+      <w:r>
+        <w:rPr>
+          <w:color w:val="000000" w:themeColor="text1"/>
+          <w:sz w:val="22"/>
+          <w:szCs w:val="22"/>
+          <w:shd w:val="clear" w:color="auto" w:fill="FFFFFF"/>
+          <w:lang w:val="en-US"/>
+        </w:rPr>
+        <w:t xml:space="preserve"> algorithm is the following:</w:t>
+      </w:r>
+    </w:p>
+    <w:p>
+      <w:pPr>
+        <w:spacing w:line="480" w:lineRule="auto"/>
+        <w:ind w:firstLine="720"/>
+        <w:rPr>
+          <w:color w:val="000000" w:themeColor="text1"/>
+          <w:sz w:val="22"/>
+          <w:szCs w:val="22"/>
+          <w:shd w:val="clear" w:color="auto" w:fill="FFFFFF"/>
+          <w:lang w:val="en-US"/>
+        </w:rPr>
+      </w:pPr>
+      <w:r>
+        <w:rPr>
+          <w:color w:val="000000" w:themeColor="text1"/>
+          <w:sz w:val="22"/>
+          <w:szCs w:val="22"/>
+          <w:shd w:val="clear" w:color="auto" w:fill="FFFFFF"/>
+          <w:lang w:val="en-US"/>
+        </w:rPr>
+        <w:t xml:space="preserve">Step 1: k initial centroids are randomly chosen across the dataset. </w:t>
+      </w:r>
+    </w:p>
+    <w:p>
+      <w:pPr>
+        <w:spacing w:line="480" w:lineRule="auto"/>
+        <w:ind w:firstLine="720"/>
+        <w:rPr>
+          <w:color w:val="000000" w:themeColor="text1"/>
+          <w:sz w:val="22"/>
+          <w:szCs w:val="22"/>
+          <w:shd w:val="clear" w:color="auto" w:fill="FFFFFF"/>
+          <w:lang w:val="en-US"/>
+        </w:rPr>
+      </w:pPr>
+      <w:r>
+        <w:rPr>
+          <w:color w:val="000000" w:themeColor="text1"/>
+          <w:sz w:val="22"/>
+          <w:szCs w:val="22"/>
+          <w:shd w:val="clear" w:color="auto" w:fill="FFFFFF"/>
+          <w:lang w:val="en-US"/>
+        </w:rPr>
+        <w:t>Repeat:</w:t>
+      </w:r>
+    </w:p>
+    <w:p>
+      <w:pPr>
+        <w:spacing w:line="480" w:lineRule="auto"/>
+        <w:ind w:left="720" w:firstLine="720"/>
+        <w:rPr>
+          <w:color w:val="000000" w:themeColor="text1"/>
+          <w:sz w:val="22"/>
+          <w:szCs w:val="22"/>
+          <w:shd w:val="clear" w:color="auto" w:fill="FFFFFF"/>
+          <w:lang w:val="en-US"/>
+        </w:rPr>
+      </w:pPr>
+      <w:r>
+        <w:rPr>
+          <w:color w:val="000000" w:themeColor="text1"/>
+          <w:sz w:val="22"/>
+          <w:szCs w:val="22"/>
+          <w:shd w:val="clear" w:color="auto" w:fill="FFFFFF"/>
+          <w:lang w:val="en-US"/>
+        </w:rPr>
+        <w:t>Step 2:  each data instance</w:t>
+      </w:r>
+      <w:r>
+        <w:rPr>
+          <w:color w:val="000000" w:themeColor="text1"/>
+          <w:sz w:val="22"/>
+          <w:szCs w:val="22"/>
+          <w:shd w:val="clear" w:color="auto" w:fill="FFFFFF"/>
+          <w:lang w:val="en-US"/>
+        </w:rPr>
+        <w:t xml:space="preserve"> is assigned </w:t>
+      </w:r>
+      <w:r>
+        <w:rPr>
+          <w:color w:val="000000" w:themeColor="text1"/>
+          <w:sz w:val="22"/>
+          <w:szCs w:val="22"/>
+          <w:shd w:val="clear" w:color="auto" w:fill="FFFFFF"/>
+          <w:lang w:val="en-US"/>
+        </w:rPr>
+        <w:t xml:space="preserve">a cluster </w:t>
+      </w:r>
+      <w:r>
+        <w:rPr>
+          <w:color w:val="000000" w:themeColor="text1"/>
+          <w:sz w:val="22"/>
+          <w:szCs w:val="22"/>
+          <w:shd w:val="clear" w:color="auto" w:fill="FFFFFF"/>
+          <w:lang w:val="en-US"/>
+        </w:rPr>
+        <w:t>by assigning it to the closest centroid</w:t>
+      </w:r>
+      <w:r>
+        <w:rPr>
+          <w:color w:val="000000" w:themeColor="text1"/>
+          <w:sz w:val="22"/>
+          <w:szCs w:val="22"/>
+          <w:shd w:val="clear" w:color="auto" w:fill="FFFFFF"/>
+          <w:lang w:val="en-US"/>
+        </w:rPr>
+        <w:t>.</w:t>
+      </w:r>
+    </w:p>
+    <w:p>
+      <w:pPr>
+        <w:spacing w:line="480" w:lineRule="auto"/>
+        <w:ind w:left="720" w:firstLine="720"/>
+        <w:rPr>
+          <w:color w:val="000000" w:themeColor="text1"/>
+          <w:sz w:val="22"/>
+          <w:szCs w:val="22"/>
+          <w:shd w:val="clear" w:color="auto" w:fill="FFFFFF"/>
+          <w:lang w:val="en-US"/>
+        </w:rPr>
+      </w:pPr>
+      <w:r>
+        <w:rPr>
+          <w:color w:val="000000" w:themeColor="text1"/>
+          <w:sz w:val="22"/>
+          <w:szCs w:val="22"/>
+          <w:shd w:val="clear" w:color="auto" w:fill="FFFFFF"/>
+          <w:lang w:val="en-US"/>
+        </w:rPr>
+        <w:t>Step 3:</w:t>
+      </w:r>
+      <w:r>
+        <w:rPr>
+          <w:color w:val="000000" w:themeColor="text1"/>
+          <w:sz w:val="22"/>
+          <w:szCs w:val="22"/>
+          <w:shd w:val="clear" w:color="auto" w:fill="FFFFFF"/>
+          <w:lang w:val="en-US"/>
+        </w:rPr>
+        <w:t xml:space="preserve"> centroids</w:t>
+      </w:r>
+      <w:r>
+        <w:rPr>
+          <w:color w:val="000000" w:themeColor="text1"/>
+          <w:sz w:val="22"/>
+          <w:szCs w:val="22"/>
+          <w:shd w:val="clear" w:color="auto" w:fill="FFFFFF"/>
+          <w:lang w:val="en-US"/>
+        </w:rPr>
+        <w:t xml:space="preserve"> are </w:t>
+      </w:r>
+      <w:r>
+        <w:rPr>
+          <w:color w:val="000000" w:themeColor="text1"/>
+          <w:sz w:val="22"/>
+          <w:szCs w:val="22"/>
+          <w:shd w:val="clear" w:color="auto" w:fill="FFFFFF"/>
+          <w:lang w:val="en-US"/>
+        </w:rPr>
+        <w:t>recompute</w:t>
+      </w:r>
+      <w:r>
+        <w:rPr>
+          <w:color w:val="000000" w:themeColor="text1"/>
+          <w:sz w:val="22"/>
+          <w:szCs w:val="22"/>
+          <w:shd w:val="clear" w:color="auto" w:fill="FFFFFF"/>
+          <w:lang w:val="en-US"/>
+        </w:rPr>
+        <w:t>d</w:t>
+      </w:r>
+      <w:r>
+        <w:rPr>
+          <w:color w:val="000000" w:themeColor="text1"/>
+          <w:sz w:val="22"/>
+          <w:szCs w:val="22"/>
+          <w:shd w:val="clear" w:color="auto" w:fill="FFFFFF"/>
+          <w:lang w:val="en-US"/>
+        </w:rPr>
+        <w:t xml:space="preserve"> by finding the “center of mass” of each current cluster</w:t>
+      </w:r>
+      <w:r>
+        <w:rPr>
+          <w:color w:val="000000" w:themeColor="text1"/>
+          <w:sz w:val="22"/>
+          <w:szCs w:val="22"/>
+          <w:shd w:val="clear" w:color="auto" w:fill="FFFFFF"/>
+          <w:lang w:val="en-US"/>
+        </w:rPr>
+        <w:t>.</w:t>
+      </w:r>
+    </w:p>
+    <w:p>
+      <w:pPr>
+        <w:spacing w:line="480" w:lineRule="auto"/>
+        <w:ind w:firstLine="720"/>
+        <w:rPr>
+          <w:color w:val="000000" w:themeColor="text1"/>
+          <w:sz w:val="22"/>
+          <w:szCs w:val="22"/>
+          <w:shd w:val="clear" w:color="auto" w:fill="FFFFFF"/>
+          <w:lang w:val="en-US"/>
+        </w:rPr>
+      </w:pPr>
+      <w:r>
+        <w:rPr>
+          <w:color w:val="000000" w:themeColor="text1"/>
+          <w:sz w:val="22"/>
+          <w:szCs w:val="22"/>
+          <w:shd w:val="clear" w:color="auto" w:fill="FFFFFF"/>
+          <w:lang w:val="en-US"/>
+        </w:rPr>
+        <w:t>Until centroids do not change (or change insignificantly</w:t>
+      </w:r>
+      <w:r>
+        <w:rPr>
+          <w:color w:val="000000" w:themeColor="text1"/>
+          <w:sz w:val="22"/>
+          <w:szCs w:val="22"/>
+          <w:shd w:val="clear" w:color="auto" w:fill="FFFFFF"/>
+          <w:lang w:val="en-US"/>
+        </w:rPr>
+        <w:t>, for example too few instances change their assigned clusters</w:t>
+      </w:r>
+      <w:r>
+        <w:rPr>
+          <w:color w:val="000000" w:themeColor="text1"/>
+          <w:sz w:val="22"/>
+          <w:szCs w:val="22"/>
+          <w:shd w:val="clear" w:color="auto" w:fill="FFFFFF"/>
+          <w:lang w:val="en-US"/>
+        </w:rPr>
+        <w:t>)</w:t>
+      </w:r>
+      <w:r>
+        <w:rPr>
+          <w:color w:val="000000" w:themeColor="text1"/>
+          <w:sz w:val="22"/>
+          <w:szCs w:val="22"/>
+          <w:shd w:val="clear" w:color="auto" w:fill="FFFFFF"/>
+          <w:lang w:val="en-US"/>
+        </w:rPr>
+        <w:t>.</w:t>
+      </w:r>
+    </w:p>
+    <w:p>
+      <w:pPr>
+        <w:spacing w:line="480" w:lineRule="auto"/>
+        <w:ind w:firstLine="720"/>
+        <w:rPr>
+          <w:color w:val="000000" w:themeColor="text1"/>
+          <w:sz w:val="22"/>
+          <w:szCs w:val="22"/>
+          <w:shd w:val="clear" w:color="auto" w:fill="FFFFFF"/>
+          <w:lang w:val="en-US"/>
+        </w:rPr>
+      </w:pPr>
+      <w:r>
+        <w:rPr>
+          <w:color w:val="000000" w:themeColor="text1"/>
+          <w:sz w:val="22"/>
+          <w:szCs w:val="22"/>
+          <w:shd w:val="clear" w:color="auto" w:fill="FFFFFF"/>
+          <w:lang w:val="en-US"/>
+        </w:rPr>
+        <w:t xml:space="preserve">Other stopping conditions might be used, like limiting the number of iterations. This could work well in many scenarios because almost all convergence happens during first few iterations. </w:t>
+      </w:r>
+      <w:r>
+        <w:rPr>
+          <w:color w:val="000000" w:themeColor="text1"/>
+          <w:sz w:val="22"/>
+          <w:szCs w:val="22"/>
+          <w:shd w:val="clear" w:color="auto" w:fill="FFFFFF"/>
+          <w:lang w:val="en-US"/>
+        </w:rPr>
+        <w:t>This method is a</w:t>
+      </w:r>
+      <w:r>
+        <w:rPr>
+          <w:color w:val="000000" w:themeColor="text1"/>
+          <w:sz w:val="22"/>
+          <w:szCs w:val="22"/>
+          <w:shd w:val="clear" w:color="auto" w:fill="FFFFFF"/>
+          <w:lang w:val="en-US"/>
+        </w:rPr>
+        <w:t>lso</w:t>
+      </w:r>
+      <w:r>
+        <w:rPr>
+          <w:color w:val="000000" w:themeColor="text1"/>
+          <w:sz w:val="22"/>
+          <w:szCs w:val="22"/>
+          <w:shd w:val="clear" w:color="auto" w:fill="FFFFFF"/>
+          <w:lang w:val="en-US"/>
+        </w:rPr>
+        <w:t xml:space="preserve"> useful because of the fact that algorithm might stuck in an infinite loop</w:t>
+      </w:r>
+      <w:r>
+        <w:rPr>
+          <w:color w:val="000000" w:themeColor="text1"/>
+          <w:sz w:val="22"/>
+          <w:szCs w:val="22"/>
+          <w:shd w:val="clear" w:color="auto" w:fill="FFFFFF"/>
+          <w:lang w:val="en-US"/>
+        </w:rPr>
+        <w:t>.</w:t>
+      </w:r>
+    </w:p>
+    <w:p>
+      <w:pPr>
+        <w:spacing w:line="480" w:lineRule="auto"/>
+        <w:ind w:firstLine="720"/>
+        <w:rPr>
+          <w:color w:val="000000" w:themeColor="text1"/>
+          <w:sz w:val="22"/>
+          <w:szCs w:val="22"/>
+          <w:shd w:val="clear" w:color="auto" w:fill="FFFFFF"/>
+          <w:lang w:val="en-US"/>
+        </w:rPr>
+      </w:pPr>
+      <w:r>
+        <w:rPr>
+          <w:color w:val="000000" w:themeColor="text1"/>
+          <w:sz w:val="22"/>
+          <w:szCs w:val="22"/>
+          <w:shd w:val="clear" w:color="auto" w:fill="FFFFFF"/>
+          <w:lang w:val="en-US"/>
+        </w:rPr>
+        <w:t>Advantages of the K-Means are that it is easy to implement and easy to interpret results. It is computationally</w:t>
+      </w:r>
+      <w:r>
+        <w:rPr>
+          <w:color w:val="000000" w:themeColor="text1"/>
+          <w:sz w:val="22"/>
+          <w:szCs w:val="22"/>
+          <w:shd w:val="clear" w:color="auto" w:fill="FFFFFF"/>
+          <w:lang w:val="en-US"/>
+        </w:rPr>
+        <w:t xml:space="preserve"> fast</w:t>
+      </w:r>
+      <w:r>
+        <w:rPr>
+          <w:color w:val="000000" w:themeColor="text1"/>
+          <w:sz w:val="22"/>
+          <w:szCs w:val="22"/>
+          <w:shd w:val="clear" w:color="auto" w:fill="FFFFFF"/>
+          <w:lang w:val="en-US"/>
+        </w:rPr>
+        <w:t xml:space="preserve"> efficient</w:t>
+      </w:r>
+      <w:r>
+        <w:rPr>
+          <w:color w:val="000000" w:themeColor="text1"/>
+          <w:sz w:val="22"/>
+          <w:szCs w:val="22"/>
+          <w:shd w:val="clear" w:color="auto" w:fill="FFFFFF"/>
+          <w:lang w:val="en-US"/>
+        </w:rPr>
+        <w:t xml:space="preserve"> as well. The disadvantage, however, is that the number of clusters is not known in the beginning, so it is not clear which value of parameter k to choose. Besides, as</w:t>
+      </w:r>
+      <w:r>
+        <w:rPr>
+          <w:color w:val="000000" w:themeColor="text1"/>
+          <w:sz w:val="22"/>
+          <w:szCs w:val="22"/>
+          <w:shd w:val="clear" w:color="auto" w:fill="FFFFFF"/>
+          <w:lang w:val="en-US"/>
+        </w:rPr>
+        <w:t xml:space="preserve"> the</w:t>
+      </w:r>
+      <w:r>
+        <w:rPr>
+          <w:color w:val="000000" w:themeColor="text1"/>
+          <w:sz w:val="22"/>
+          <w:szCs w:val="22"/>
+          <w:shd w:val="clear" w:color="auto" w:fill="FFFFFF"/>
+          <w:lang w:val="en-US"/>
+        </w:rPr>
+        <w:t xml:space="preserve"> initial centroids are chosen randomly,</w:t>
+      </w:r>
+      <w:r>
+        <w:rPr>
+          <w:color w:val="000000" w:themeColor="text1"/>
+          <w:sz w:val="22"/>
+          <w:szCs w:val="22"/>
+          <w:shd w:val="clear" w:color="auto" w:fill="FFFFFF"/>
+          <w:lang w:val="en-US"/>
+        </w:rPr>
+        <w:t xml:space="preserve"> it</w:t>
+      </w:r>
+      <w:r>
+        <w:rPr>
+          <w:color w:val="000000" w:themeColor="text1"/>
+          <w:sz w:val="22"/>
+          <w:szCs w:val="22"/>
+          <w:shd w:val="clear" w:color="auto" w:fill="FFFFFF"/>
+          <w:lang w:val="en-US"/>
+        </w:rPr>
+        <w:t xml:space="preserve"> leads to different </w:t>
+      </w:r>
+      <w:r>
+        <w:rPr>
+          <w:color w:val="000000" w:themeColor="text1"/>
+          <w:sz w:val="22"/>
+          <w:szCs w:val="22"/>
+          <w:shd w:val="clear" w:color="auto" w:fill="FFFFFF"/>
+          <w:lang w:val="en-US"/>
+        </w:rPr>
+        <w:t xml:space="preserve">clustering on the same dataset from one run of the algorithm to another. Moreover, </w:t>
+      </w:r>
+      <w:r>
+        <w:rPr>
+          <w:color w:val="000000" w:themeColor="text1"/>
+          <w:sz w:val="22"/>
+          <w:szCs w:val="22"/>
+          <w:shd w:val="clear" w:color="auto" w:fill="FFFFFF"/>
+          <w:lang w:val="en-US"/>
+        </w:rPr>
+        <w:t>K-Means</w:t>
+      </w:r>
+      <w:r>
+        <w:rPr>
+          <w:color w:val="000000" w:themeColor="text1"/>
+          <w:sz w:val="22"/>
+          <w:szCs w:val="22"/>
+          <w:shd w:val="clear" w:color="auto" w:fill="FFFFFF"/>
+          <w:lang w:val="en-US"/>
+        </w:rPr>
+        <w:t xml:space="preserve"> does not work well when</w:t>
+      </w:r>
+      <w:r>
+        <w:rPr>
+          <w:color w:val="000000" w:themeColor="text1"/>
+          <w:sz w:val="22"/>
+          <w:szCs w:val="22"/>
+          <w:shd w:val="clear" w:color="auto" w:fill="FFFFFF"/>
+          <w:lang w:val="en-US"/>
+        </w:rPr>
+        <w:t xml:space="preserve"> it comes</w:t>
+      </w:r>
+      <w:r>
+        <w:rPr>
+          <w:color w:val="000000" w:themeColor="text1"/>
+          <w:sz w:val="22"/>
+          <w:szCs w:val="22"/>
+          <w:shd w:val="clear" w:color="auto" w:fill="FFFFFF"/>
+          <w:lang w:val="en-US"/>
+        </w:rPr>
+        <w:t xml:space="preserve"> t</w:t>
+      </w:r>
+      <w:r>
+        <w:rPr>
+          <w:color w:val="000000" w:themeColor="text1"/>
+          <w:sz w:val="22"/>
+          <w:szCs w:val="22"/>
+          <w:shd w:val="clear" w:color="auto" w:fill="FFFFFF"/>
+          <w:lang w:val="en-US"/>
+        </w:rPr>
+        <w:t>o</w:t>
+      </w:r>
+      <w:r>
+        <w:rPr>
+          <w:color w:val="000000" w:themeColor="text1"/>
+          <w:sz w:val="22"/>
+          <w:szCs w:val="22"/>
+          <w:shd w:val="clear" w:color="auto" w:fill="FFFFFF"/>
+          <w:lang w:val="en-US"/>
+        </w:rPr>
+        <w:t xml:space="preserve"> dataset contain</w:t>
+      </w:r>
+      <w:r>
+        <w:rPr>
+          <w:color w:val="000000" w:themeColor="text1"/>
+          <w:sz w:val="22"/>
+          <w:szCs w:val="22"/>
+          <w:shd w:val="clear" w:color="auto" w:fill="FFFFFF"/>
+          <w:lang w:val="en-US"/>
+        </w:rPr>
+        <w:t>ing</w:t>
+      </w:r>
+      <w:r>
+        <w:rPr>
+          <w:color w:val="000000" w:themeColor="text1"/>
+          <w:sz w:val="22"/>
+          <w:szCs w:val="22"/>
+          <w:shd w:val="clear" w:color="auto" w:fill="FFFFFF"/>
+          <w:lang w:val="en-US"/>
+        </w:rPr>
+        <w:t xml:space="preserve"> non-spherical clusters.</w:t>
+      </w:r>
+    </w:p>
+    <w:p>
+      <w:pPr>
+        <w:spacing w:line="480" w:lineRule="auto"/>
+        <w:ind w:firstLine="720"/>
+        <w:rPr>
+          <w:color w:val="000000" w:themeColor="text1"/>
+          <w:sz w:val="22"/>
+          <w:szCs w:val="22"/>
+          <w:shd w:val="clear" w:color="auto" w:fill="FFFFFF"/>
+          <w:lang w:val="en-US"/>
+        </w:rPr>
+      </w:pPr>
+    </w:p>
+    <w:p>
+      <w:pPr>
+        <w:spacing w:line="480" w:lineRule="auto"/>
         <w:rPr>
           <w:b/>
           <w:bCs/>
@@ -746,6 +1396,62 @@
       <w:pPr>
         <w:spacing w:line="480" w:lineRule="auto"/>
         <w:rPr>
+          <w:color w:val="000000" w:themeColor="text1"/>
+          <w:sz w:val="22"/>
+          <w:szCs w:val="22"/>
+          <w:shd w:val="clear" w:color="auto" w:fill="FFFFFF"/>
+          <w:lang w:val="en-US"/>
+        </w:rPr>
+      </w:pPr>
+      <w:r>
+        <w:rPr>
+          <w:color w:val="000000" w:themeColor="text1"/>
+          <w:sz w:val="22"/>
+          <w:szCs w:val="22"/>
+          <w:shd w:val="clear" w:color="auto" w:fill="FFFFFF"/>
+          <w:lang w:val="en-US"/>
+        </w:rPr>
+        <w:tab/>
+      </w:r>
+      <w:r>
+        <w:rPr>
+          <w:color w:val="000000" w:themeColor="text1"/>
+          <w:sz w:val="22"/>
+          <w:szCs w:val="22"/>
+          <w:shd w:val="clear" w:color="auto" w:fill="FFFFFF"/>
+          <w:lang w:val="en-US"/>
+        </w:rPr>
+        <w:t xml:space="preserve">Hierarchical </w:t>
+      </w:r>
+      <w:r>
+        <w:rPr>
+          <w:color w:val="000000" w:themeColor="text1"/>
+          <w:sz w:val="22"/>
+          <w:szCs w:val="22"/>
+          <w:shd w:val="clear" w:color="auto" w:fill="FFFFFF"/>
+          <w:lang w:val="en-US"/>
+        </w:rPr>
+        <w:t xml:space="preserve">clustering </w:t>
+      </w:r>
+    </w:p>
+    <w:p>
+      <w:pPr>
+        <w:spacing w:line="480" w:lineRule="auto"/>
+        <w:rPr>
+          <w:b/>
+          <w:bCs/>
+          <w:color w:val="000000" w:themeColor="text1"/>
+          <w:sz w:val="22"/>
+          <w:szCs w:val="22"/>
+          <w:shd w:val="clear" w:color="auto" w:fill="FFFFFF"/>
+          <w:lang w:val="en-US"/>
+        </w:rPr>
+      </w:pPr>
+    </w:p>
+    <w:p>
+      <w:pPr>
+        <w:spacing w:line="480" w:lineRule="auto"/>
+        <w:rPr>
           <w:b/>
           <w:bCs/>
           <w:color w:val="000000" w:themeColor="text1"/>
@@ -767,6 +1473,20 @@
         </w:rPr>
         <w:t>BDSCAN</w:t>
       </w:r>
+    </w:p>
+    <w:p>
+      <w:pPr>
+        <w:spacing w:line="480" w:lineRule="auto"/>
+        <w:rPr>
+          <w:b/>
+          <w:bCs/>
+          <w:color w:val="000000" w:themeColor="text1"/>
+          <w:sz w:val="22"/>
+          <w:szCs w:val="22"/>
+          <w:shd w:val="clear" w:color="auto" w:fill="FFFFFF"/>
+          <w:lang w:val="en-US"/>
+        </w:rPr>
+      </w:pPr>
       <w:r>
         <w:rPr>
           <w:b/>
@@ -832,6 +1552,48 @@
           <w:shd w:val="clear" w:color="auto" w:fill="FFFFFF"/>
           <w:lang w:val="en-US"/>
         </w:rPr>
+        <w:t>2-3</w:t>
+      </w:r>
+    </w:p>
+    <w:p>
+      <w:pPr>
+        <w:spacing w:line="480" w:lineRule="auto"/>
+        <w:jc w:val="center"/>
+        <w:rPr>
+          <w:b/>
+          <w:bCs/>
+          <w:color w:val="000000" w:themeColor="text1"/>
+          <w:sz w:val="22"/>
+          <w:szCs w:val="22"/>
+          <w:shd w:val="clear" w:color="auto" w:fill="FFFFFF"/>
+          <w:lang w:val="en-US"/>
+        </w:rPr>
+      </w:pPr>
+    </w:p>
+    <w:p>
+      <w:pPr>
+        <w:spacing w:line="480" w:lineRule="auto"/>
+        <w:jc w:val="center"/>
+        <w:rPr>
+          <w:b/>
+          <w:bCs/>
+          <w:color w:val="000000" w:themeColor="text1"/>
+          <w:sz w:val="22"/>
+          <w:szCs w:val="22"/>
+          <w:shd w:val="clear" w:color="auto" w:fill="FFFFFF"/>
+          <w:lang w:val="en-US"/>
+        </w:rPr>
+      </w:pPr>
+      <w:r>
+        <w:rPr>
+          <w:b/>
+          <w:bCs/>
+          <w:color w:val="000000" w:themeColor="text1"/>
+          <w:sz w:val="22"/>
+          <w:szCs w:val="22"/>
+          <w:shd w:val="clear" w:color="auto" w:fill="FFFFFF"/>
+          <w:lang w:val="en-US"/>
+        </w:rPr>
         <w:br w:type="page"/>
       </w:r>
     </w:p>
@@ -875,6 +1637,16 @@
           <w:lang w:val="en-US"/>
         </w:rPr>
       </w:pPr>
+      <w:r>
+        <w:rPr>
+          <w:color w:val="000000" w:themeColor="text1"/>
+          <w:sz w:val="22"/>
+          <w:szCs w:val="22"/>
+          <w:shd w:val="clear" w:color="auto" w:fill="FFFFFF"/>
+          <w:lang w:val="en-US"/>
+        </w:rPr>
+        <w:t>2</w:t>
+      </w:r>
     </w:p>
     <w:p>
       <w:pPr>
@@ -1129,6 +1901,15 @@
           <w:lang w:val="en-GB"/>
         </w:rPr>
       </w:pPr>
+      <w:r>
+        <w:rPr>
+          <w:color w:val="000000" w:themeColor="text1"/>
+          <w:sz w:val="22"/>
+          <w:szCs w:val="22"/>
+          <w:lang w:val="en-GB"/>
+        </w:rPr>
+        <w:t>0.5</w:t>
+      </w:r>
     </w:p>
     <w:p>
       <w:pPr>
@@ -2288,7 +3069,6 @@
         </w:r>
       </w:hyperlink>
     </w:p>
-    <w:p/>
     <w:sectPr>
       <w:headerReference w:type="even" r:id="rId16"/>
       <w:headerReference w:type="default" r:id="rId17"/>

</xml_diff>

<commit_message>
Added pictures with graphs
</commit_message>
<xml_diff>
--- a/Rogov-Project-Report.docx
+++ b/Rogov-Project-Report.docx
@@ -489,7 +489,7 @@
           <w:lang w:val="en-US"/>
         </w:rPr>
       </w:pPr>
-      <w:hyperlink r:id="rId6" w:history="1">
+      <w:hyperlink r:id="rId7" w:history="1">
         <w:r>
           <w:rPr>
             <w:rStyle w:val="Hyperlink"/>
@@ -557,7 +557,7 @@
           <w:lang w:val="en-US"/>
         </w:rPr>
       </w:pPr>
-      <w:hyperlink r:id="rId7" w:history="1">
+      <w:hyperlink r:id="rId8" w:history="1">
         <w:r>
           <w:rPr>
             <w:rStyle w:val="Hyperlink"/>
@@ -625,7 +625,7 @@
           <w:lang w:val="en-US"/>
         </w:rPr>
       </w:pPr>
-      <w:hyperlink r:id="rId8" w:history="1">
+      <w:hyperlink r:id="rId9" w:history="1">
         <w:r>
           <w:rPr>
             <w:rStyle w:val="Hyperlink"/>
@@ -736,33 +736,6 @@
     <w:p>
       <w:pPr>
         <w:spacing w:line="480" w:lineRule="auto"/>
-        <w:jc w:val="center"/>
-        <w:rPr>
-          <w:b/>
-          <w:bCs/>
-          <w:color w:val="000000" w:themeColor="text1"/>
-          <w:sz w:val="22"/>
-          <w:szCs w:val="22"/>
-          <w:shd w:val="clear" w:color="auto" w:fill="FFFFFF"/>
-          <w:lang w:val="en-US"/>
-        </w:rPr>
-      </w:pPr>
-      <w:r>
-        <w:rPr>
-          <w:b/>
-          <w:bCs/>
-          <w:color w:val="000000" w:themeColor="text1"/>
-          <w:sz w:val="22"/>
-          <w:szCs w:val="22"/>
-          <w:shd w:val="clear" w:color="auto" w:fill="FFFFFF"/>
-          <w:lang w:val="en-US"/>
-        </w:rPr>
-        <w:t>2</w:t>
-      </w:r>
-    </w:p>
-    <w:p>
-      <w:pPr>
-        <w:spacing w:line="480" w:lineRule="auto"/>
         <w:rPr>
           <w:b/>
           <w:bCs/>
@@ -806,6 +779,39 @@
           <w:shd w:val="clear" w:color="auto" w:fill="FFFFFF"/>
           <w:lang w:val="en-US"/>
         </w:rPr>
+        <w:t xml:space="preserve">K-Means </w:t>
+      </w:r>
+      <w:r>
+        <w:rPr>
+          <w:color w:val="000000" w:themeColor="text1"/>
+          <w:sz w:val="22"/>
+          <w:szCs w:val="22"/>
+          <w:shd w:val="clear" w:color="auto" w:fill="FFFFFF"/>
+          <w:lang w:val="en-US"/>
+        </w:rPr>
+        <w:t>is a clustering algorithm that initially requires a parameter k which represents the number of clusters.</w:t>
+      </w:r>
+    </w:p>
+    <w:p>
+      <w:pPr>
+        <w:spacing w:line="480" w:lineRule="auto"/>
+        <w:ind w:firstLine="720"/>
+        <w:rPr>
+          <w:color w:val="000000" w:themeColor="text1"/>
+          <w:sz w:val="22"/>
+          <w:szCs w:val="22"/>
+          <w:shd w:val="clear" w:color="auto" w:fill="FFFFFF"/>
+          <w:lang w:val="en-US"/>
+        </w:rPr>
+      </w:pPr>
+      <w:r>
+        <w:rPr>
+          <w:color w:val="000000" w:themeColor="text1"/>
+          <w:sz w:val="22"/>
+          <w:szCs w:val="22"/>
+          <w:shd w:val="clear" w:color="auto" w:fill="FFFFFF"/>
+          <w:lang w:val="en-US"/>
+        </w:rPr>
         <w:t>K-Means</w:t>
       </w:r>
       <w:r>
@@ -816,17 +822,7 @@
           <w:shd w:val="clear" w:color="auto" w:fill="FFFFFF"/>
           <w:lang w:val="en-US"/>
         </w:rPr>
-        <w:t xml:space="preserve"> </w:t>
-      </w:r>
-      <w:r>
-        <w:rPr>
-          <w:color w:val="000000" w:themeColor="text1"/>
-          <w:sz w:val="22"/>
-          <w:szCs w:val="22"/>
-          <w:shd w:val="clear" w:color="auto" w:fill="FFFFFF"/>
-          <w:lang w:val="en-US"/>
-        </w:rPr>
-        <w:t>is a clustering algorithm that initially requires a parameter k which represents the number of clusters.</w:t>
+        <w:t xml:space="preserve"> algorithm is the following:</w:t>
       </w:r>
     </w:p>
     <w:p>
@@ -849,17 +845,7 @@
           <w:shd w:val="clear" w:color="auto" w:fill="FFFFFF"/>
           <w:lang w:val="en-US"/>
         </w:rPr>
-        <w:t>K-Means</w:t>
-      </w:r>
-      <w:r>
-        <w:rPr>
-          <w:color w:val="000000" w:themeColor="text1"/>
-          <w:sz w:val="22"/>
-          <w:szCs w:val="22"/>
-          <w:shd w:val="clear" w:color="auto" w:fill="FFFFFF"/>
-          <w:lang w:val="en-US"/>
-        </w:rPr>
-        <w:t xml:space="preserve"> algorithm is the following:</w:t>
+        <w:t xml:space="preserve">Step 1: k initial centroids are randomly chosen across the dataset. </w:t>
       </w:r>
     </w:p>
     <w:p>
@@ -882,7 +868,133 @@
           <w:shd w:val="clear" w:color="auto" w:fill="FFFFFF"/>
           <w:lang w:val="en-US"/>
         </w:rPr>
-        <w:t xml:space="preserve">Step 1: k initial centroids are randomly chosen across the dataset. </w:t>
+        <w:t>Repeat:</w:t>
+      </w:r>
+    </w:p>
+    <w:p>
+      <w:pPr>
+        <w:spacing w:line="480" w:lineRule="auto"/>
+        <w:ind w:left="720" w:firstLine="720"/>
+        <w:rPr>
+          <w:color w:val="000000" w:themeColor="text1"/>
+          <w:sz w:val="22"/>
+          <w:szCs w:val="22"/>
+          <w:shd w:val="clear" w:color="auto" w:fill="FFFFFF"/>
+          <w:lang w:val="en-US"/>
+        </w:rPr>
+      </w:pPr>
+      <w:r>
+        <w:rPr>
+          <w:color w:val="000000" w:themeColor="text1"/>
+          <w:sz w:val="22"/>
+          <w:szCs w:val="22"/>
+          <w:shd w:val="clear" w:color="auto" w:fill="FFFFFF"/>
+          <w:lang w:val="en-US"/>
+        </w:rPr>
+        <w:t>Step 2:  each data instance</w:t>
+      </w:r>
+      <w:r>
+        <w:rPr>
+          <w:color w:val="000000" w:themeColor="text1"/>
+          <w:sz w:val="22"/>
+          <w:szCs w:val="22"/>
+          <w:shd w:val="clear" w:color="auto" w:fill="FFFFFF"/>
+          <w:lang w:val="en-US"/>
+        </w:rPr>
+        <w:t xml:space="preserve"> is assigned </w:t>
+      </w:r>
+      <w:r>
+        <w:rPr>
+          <w:color w:val="000000" w:themeColor="text1"/>
+          <w:sz w:val="22"/>
+          <w:szCs w:val="22"/>
+          <w:shd w:val="clear" w:color="auto" w:fill="FFFFFF"/>
+          <w:lang w:val="en-US"/>
+        </w:rPr>
+        <w:t xml:space="preserve">a cluster </w:t>
+      </w:r>
+      <w:r>
+        <w:rPr>
+          <w:color w:val="000000" w:themeColor="text1"/>
+          <w:sz w:val="22"/>
+          <w:szCs w:val="22"/>
+          <w:shd w:val="clear" w:color="auto" w:fill="FFFFFF"/>
+          <w:lang w:val="en-US"/>
+        </w:rPr>
+        <w:t>by assigning it to the closest centroid</w:t>
+      </w:r>
+      <w:r>
+        <w:rPr>
+          <w:color w:val="000000" w:themeColor="text1"/>
+          <w:sz w:val="22"/>
+          <w:szCs w:val="22"/>
+          <w:shd w:val="clear" w:color="auto" w:fill="FFFFFF"/>
+          <w:lang w:val="en-US"/>
+        </w:rPr>
+        <w:t>.</w:t>
+      </w:r>
+    </w:p>
+    <w:p>
+      <w:pPr>
+        <w:spacing w:line="480" w:lineRule="auto"/>
+        <w:ind w:left="720" w:firstLine="720"/>
+        <w:rPr>
+          <w:color w:val="000000" w:themeColor="text1"/>
+          <w:sz w:val="22"/>
+          <w:szCs w:val="22"/>
+          <w:shd w:val="clear" w:color="auto" w:fill="FFFFFF"/>
+          <w:lang w:val="en-US"/>
+        </w:rPr>
+      </w:pPr>
+      <w:r>
+        <w:rPr>
+          <w:color w:val="000000" w:themeColor="text1"/>
+          <w:sz w:val="22"/>
+          <w:szCs w:val="22"/>
+          <w:shd w:val="clear" w:color="auto" w:fill="FFFFFF"/>
+          <w:lang w:val="en-US"/>
+        </w:rPr>
+        <w:t>Step 3:</w:t>
+      </w:r>
+      <w:r>
+        <w:rPr>
+          <w:color w:val="000000" w:themeColor="text1"/>
+          <w:sz w:val="22"/>
+          <w:szCs w:val="22"/>
+          <w:shd w:val="clear" w:color="auto" w:fill="FFFFFF"/>
+          <w:lang w:val="en-US"/>
+        </w:rPr>
+        <w:t xml:space="preserve"> centroids</w:t>
+      </w:r>
+      <w:r>
+        <w:rPr>
+          <w:color w:val="000000" w:themeColor="text1"/>
+          <w:sz w:val="22"/>
+          <w:szCs w:val="22"/>
+          <w:shd w:val="clear" w:color="auto" w:fill="FFFFFF"/>
+          <w:lang w:val="en-US"/>
+        </w:rPr>
+        <w:t xml:space="preserve"> are recomputed</w:t>
+      </w:r>
+      <w:r>
+        <w:rPr>
+          <w:color w:val="000000" w:themeColor="text1"/>
+          <w:sz w:val="22"/>
+          <w:szCs w:val="22"/>
+          <w:shd w:val="clear" w:color="auto" w:fill="FFFFFF"/>
+          <w:lang w:val="en-US"/>
+        </w:rPr>
+        <w:t xml:space="preserve"> by finding the “center of mass” of each current cluster</w:t>
+      </w:r>
+      <w:r>
+        <w:rPr>
+          <w:color w:val="000000" w:themeColor="text1"/>
+          <w:sz w:val="22"/>
+          <w:szCs w:val="22"/>
+          <w:shd w:val="clear" w:color="auto" w:fill="FFFFFF"/>
+          <w:lang w:val="en-US"/>
+        </w:rPr>
+        <w:t>.</w:t>
       </w:r>
     </w:p>
     <w:p>
@@ -905,60 +1017,27 @@
           <w:shd w:val="clear" w:color="auto" w:fill="FFFFFF"/>
           <w:lang w:val="en-US"/>
         </w:rPr>
-        <w:t>Repeat:</w:t>
-      </w:r>
-    </w:p>
-    <w:p>
-      <w:pPr>
-        <w:spacing w:line="480" w:lineRule="auto"/>
-        <w:ind w:left="720" w:firstLine="720"/>
-        <w:rPr>
-          <w:color w:val="000000" w:themeColor="text1"/>
-          <w:sz w:val="22"/>
-          <w:szCs w:val="22"/>
-          <w:shd w:val="clear" w:color="auto" w:fill="FFFFFF"/>
-          <w:lang w:val="en-US"/>
-        </w:rPr>
-      </w:pPr>
-      <w:r>
-        <w:rPr>
-          <w:color w:val="000000" w:themeColor="text1"/>
-          <w:sz w:val="22"/>
-          <w:szCs w:val="22"/>
-          <w:shd w:val="clear" w:color="auto" w:fill="FFFFFF"/>
-          <w:lang w:val="en-US"/>
-        </w:rPr>
-        <w:t>Step 2:  each data instance</w:t>
-      </w:r>
-      <w:r>
-        <w:rPr>
-          <w:color w:val="000000" w:themeColor="text1"/>
-          <w:sz w:val="22"/>
-          <w:szCs w:val="22"/>
-          <w:shd w:val="clear" w:color="auto" w:fill="FFFFFF"/>
-          <w:lang w:val="en-US"/>
-        </w:rPr>
-        <w:t xml:space="preserve"> is assigned </w:t>
-      </w:r>
-      <w:r>
-        <w:rPr>
-          <w:color w:val="000000" w:themeColor="text1"/>
-          <w:sz w:val="22"/>
-          <w:szCs w:val="22"/>
-          <w:shd w:val="clear" w:color="auto" w:fill="FFFFFF"/>
-          <w:lang w:val="en-US"/>
-        </w:rPr>
-        <w:t xml:space="preserve">a cluster </w:t>
-      </w:r>
-      <w:r>
-        <w:rPr>
-          <w:color w:val="000000" w:themeColor="text1"/>
-          <w:sz w:val="22"/>
-          <w:szCs w:val="22"/>
-          <w:shd w:val="clear" w:color="auto" w:fill="FFFFFF"/>
-          <w:lang w:val="en-US"/>
-        </w:rPr>
-        <w:t>by assigning it to the closest centroid</w:t>
+        <w:t>Until centroids do not change (or change insignificantly</w:t>
+      </w:r>
+      <w:r>
+        <w:rPr>
+          <w:color w:val="000000" w:themeColor="text1"/>
+          <w:sz w:val="22"/>
+          <w:szCs w:val="22"/>
+          <w:shd w:val="clear" w:color="auto" w:fill="FFFFFF"/>
+          <w:lang w:val="en-US"/>
+        </w:rPr>
+        <w:t>, for example too few instances change their assigned clusters</w:t>
+      </w:r>
+      <w:r>
+        <w:rPr>
+          <w:color w:val="000000" w:themeColor="text1"/>
+          <w:sz w:val="22"/>
+          <w:szCs w:val="22"/>
+          <w:shd w:val="clear" w:color="auto" w:fill="FFFFFF"/>
+          <w:lang w:val="en-US"/>
+        </w:rPr>
+        <w:t>)</w:t>
       </w:r>
       <w:r>
         <w:rPr>
@@ -974,74 +1053,54 @@
     <w:p>
       <w:pPr>
         <w:spacing w:line="480" w:lineRule="auto"/>
-        <w:ind w:left="720" w:firstLine="720"/>
-        <w:rPr>
-          <w:color w:val="000000" w:themeColor="text1"/>
-          <w:sz w:val="22"/>
-          <w:szCs w:val="22"/>
-          <w:shd w:val="clear" w:color="auto" w:fill="FFFFFF"/>
-          <w:lang w:val="en-US"/>
-        </w:rPr>
-      </w:pPr>
-      <w:r>
-        <w:rPr>
-          <w:color w:val="000000" w:themeColor="text1"/>
-          <w:sz w:val="22"/>
-          <w:szCs w:val="22"/>
-          <w:shd w:val="clear" w:color="auto" w:fill="FFFFFF"/>
-          <w:lang w:val="en-US"/>
-        </w:rPr>
-        <w:t>Step 3:</w:t>
-      </w:r>
-      <w:r>
-        <w:rPr>
-          <w:color w:val="000000" w:themeColor="text1"/>
-          <w:sz w:val="22"/>
-          <w:szCs w:val="22"/>
-          <w:shd w:val="clear" w:color="auto" w:fill="FFFFFF"/>
-          <w:lang w:val="en-US"/>
-        </w:rPr>
-        <w:t xml:space="preserve"> centroids</w:t>
-      </w:r>
-      <w:r>
-        <w:rPr>
-          <w:color w:val="000000" w:themeColor="text1"/>
-          <w:sz w:val="22"/>
-          <w:szCs w:val="22"/>
-          <w:shd w:val="clear" w:color="auto" w:fill="FFFFFF"/>
-          <w:lang w:val="en-US"/>
-        </w:rPr>
-        <w:t xml:space="preserve"> are </w:t>
-      </w:r>
-      <w:r>
-        <w:rPr>
-          <w:color w:val="000000" w:themeColor="text1"/>
-          <w:sz w:val="22"/>
-          <w:szCs w:val="22"/>
-          <w:shd w:val="clear" w:color="auto" w:fill="FFFFFF"/>
-          <w:lang w:val="en-US"/>
-        </w:rPr>
-        <w:t>recompute</w:t>
-      </w:r>
-      <w:r>
-        <w:rPr>
-          <w:color w:val="000000" w:themeColor="text1"/>
-          <w:sz w:val="22"/>
-          <w:szCs w:val="22"/>
-          <w:shd w:val="clear" w:color="auto" w:fill="FFFFFF"/>
-          <w:lang w:val="en-US"/>
-        </w:rPr>
-        <w:t>d</w:t>
-      </w:r>
-      <w:r>
-        <w:rPr>
-          <w:color w:val="000000" w:themeColor="text1"/>
-          <w:sz w:val="22"/>
-          <w:szCs w:val="22"/>
-          <w:shd w:val="clear" w:color="auto" w:fill="FFFFFF"/>
-          <w:lang w:val="en-US"/>
-        </w:rPr>
-        <w:t xml:space="preserve"> by finding the “center of mass” of each current cluster</w:t>
+        <w:ind w:firstLine="720"/>
+        <w:rPr>
+          <w:color w:val="000000" w:themeColor="text1"/>
+          <w:sz w:val="22"/>
+          <w:szCs w:val="22"/>
+          <w:shd w:val="clear" w:color="auto" w:fill="FFFFFF"/>
+          <w:lang w:val="en-US"/>
+        </w:rPr>
+      </w:pPr>
+      <w:r>
+        <w:rPr>
+          <w:color w:val="000000" w:themeColor="text1"/>
+          <w:sz w:val="22"/>
+          <w:szCs w:val="22"/>
+          <w:shd w:val="clear" w:color="auto" w:fill="FFFFFF"/>
+          <w:lang w:val="en-US"/>
+        </w:rPr>
+        <w:t xml:space="preserve">Other stopping conditions might be used, like limiting the number of iterations. This could work well in many scenarios because almost all convergence happens during first few iterations. </w:t>
+      </w:r>
+      <w:r>
+        <w:rPr>
+          <w:color w:val="000000" w:themeColor="text1"/>
+          <w:sz w:val="22"/>
+          <w:szCs w:val="22"/>
+          <w:shd w:val="clear" w:color="auto" w:fill="FFFFFF"/>
+          <w:lang w:val="en-US"/>
+        </w:rPr>
+        <w:t>This method is a</w:t>
+      </w:r>
+      <w:r>
+        <w:rPr>
+          <w:color w:val="000000" w:themeColor="text1"/>
+          <w:sz w:val="22"/>
+          <w:szCs w:val="22"/>
+          <w:shd w:val="clear" w:color="auto" w:fill="FFFFFF"/>
+          <w:lang w:val="en-US"/>
+        </w:rPr>
+        <w:t>lso</w:t>
+      </w:r>
+      <w:r>
+        <w:rPr>
+          <w:color w:val="000000" w:themeColor="text1"/>
+          <w:sz w:val="22"/>
+          <w:szCs w:val="22"/>
+          <w:shd w:val="clear" w:color="auto" w:fill="FFFFFF"/>
+          <w:lang w:val="en-US"/>
+        </w:rPr>
+        <w:t xml:space="preserve"> useful because of the fact that algorithm might stuck in an infinite loop</w:t>
       </w:r>
       <w:r>
         <w:rPr>
@@ -1074,37 +1133,147 @@
           <w:shd w:val="clear" w:color="auto" w:fill="FFFFFF"/>
           <w:lang w:val="en-US"/>
         </w:rPr>
-        <w:t>Until centroids do not change (or change insignificantly</w:t>
-      </w:r>
-      <w:r>
-        <w:rPr>
-          <w:color w:val="000000" w:themeColor="text1"/>
-          <w:sz w:val="22"/>
-          <w:szCs w:val="22"/>
-          <w:shd w:val="clear" w:color="auto" w:fill="FFFFFF"/>
-          <w:lang w:val="en-US"/>
-        </w:rPr>
-        <w:t>, for example too few instances change their assigned clusters</w:t>
-      </w:r>
-      <w:r>
-        <w:rPr>
-          <w:color w:val="000000" w:themeColor="text1"/>
-          <w:sz w:val="22"/>
-          <w:szCs w:val="22"/>
-          <w:shd w:val="clear" w:color="auto" w:fill="FFFFFF"/>
-          <w:lang w:val="en-US"/>
-        </w:rPr>
-        <w:t>)</w:t>
-      </w:r>
-      <w:r>
-        <w:rPr>
-          <w:color w:val="000000" w:themeColor="text1"/>
-          <w:sz w:val="22"/>
-          <w:szCs w:val="22"/>
-          <w:shd w:val="clear" w:color="auto" w:fill="FFFFFF"/>
-          <w:lang w:val="en-US"/>
-        </w:rPr>
-        <w:t>.</w:t>
+        <w:t>Advantages of the K-Means are that it is easy to implement and easy to interpret results. It is computationally</w:t>
+      </w:r>
+      <w:r>
+        <w:rPr>
+          <w:color w:val="000000" w:themeColor="text1"/>
+          <w:sz w:val="22"/>
+          <w:szCs w:val="22"/>
+          <w:shd w:val="clear" w:color="auto" w:fill="FFFFFF"/>
+          <w:lang w:val="en-US"/>
+        </w:rPr>
+        <w:t xml:space="preserve"> fast</w:t>
+      </w:r>
+      <w:r>
+        <w:rPr>
+          <w:color w:val="000000" w:themeColor="text1"/>
+          <w:sz w:val="22"/>
+          <w:szCs w:val="22"/>
+          <w:shd w:val="clear" w:color="auto" w:fill="FFFFFF"/>
+          <w:lang w:val="en-US"/>
+        </w:rPr>
+        <w:t xml:space="preserve"> efficient</w:t>
+      </w:r>
+      <w:r>
+        <w:rPr>
+          <w:color w:val="000000" w:themeColor="text1"/>
+          <w:sz w:val="22"/>
+          <w:szCs w:val="22"/>
+          <w:shd w:val="clear" w:color="auto" w:fill="FFFFFF"/>
+          <w:lang w:val="en-US"/>
+        </w:rPr>
+        <w:t xml:space="preserve"> as well. The disadvantage, however, is that the number of clusters is not known in the beginning, so it is not clear which value of parameter k to choose. Besides, as</w:t>
+      </w:r>
+      <w:r>
+        <w:rPr>
+          <w:color w:val="000000" w:themeColor="text1"/>
+          <w:sz w:val="22"/>
+          <w:szCs w:val="22"/>
+          <w:shd w:val="clear" w:color="auto" w:fill="FFFFFF"/>
+          <w:lang w:val="en-US"/>
+        </w:rPr>
+        <w:t xml:space="preserve"> the</w:t>
+      </w:r>
+      <w:r>
+        <w:rPr>
+          <w:color w:val="000000" w:themeColor="text1"/>
+          <w:sz w:val="22"/>
+          <w:szCs w:val="22"/>
+          <w:shd w:val="clear" w:color="auto" w:fill="FFFFFF"/>
+          <w:lang w:val="en-US"/>
+        </w:rPr>
+        <w:t xml:space="preserve"> initial centroids are chosen randomly,</w:t>
+      </w:r>
+      <w:r>
+        <w:rPr>
+          <w:color w:val="000000" w:themeColor="text1"/>
+          <w:sz w:val="22"/>
+          <w:szCs w:val="22"/>
+          <w:shd w:val="clear" w:color="auto" w:fill="FFFFFF"/>
+          <w:lang w:val="en-US"/>
+        </w:rPr>
+        <w:t xml:space="preserve"> it</w:t>
+      </w:r>
+      <w:r>
+        <w:rPr>
+          <w:color w:val="000000" w:themeColor="text1"/>
+          <w:sz w:val="22"/>
+          <w:szCs w:val="22"/>
+          <w:shd w:val="clear" w:color="auto" w:fill="FFFFFF"/>
+          <w:lang w:val="en-US"/>
+        </w:rPr>
+        <w:t xml:space="preserve"> leads to different </w:t>
+      </w:r>
+      <w:r>
+        <w:rPr>
+          <w:color w:val="000000" w:themeColor="text1"/>
+          <w:sz w:val="22"/>
+          <w:szCs w:val="22"/>
+          <w:shd w:val="clear" w:color="auto" w:fill="FFFFFF"/>
+          <w:lang w:val="en-US"/>
+        </w:rPr>
+        <w:t>clustering on the same dataset from one run of the algorithm to another. Moreover, K-Means does not work well when</w:t>
+      </w:r>
+      <w:r>
+        <w:rPr>
+          <w:color w:val="000000" w:themeColor="text1"/>
+          <w:sz w:val="22"/>
+          <w:szCs w:val="22"/>
+          <w:shd w:val="clear" w:color="auto" w:fill="FFFFFF"/>
+          <w:lang w:val="en-US"/>
+        </w:rPr>
+        <w:t xml:space="preserve"> it comes</w:t>
+      </w:r>
+      <w:r>
+        <w:rPr>
+          <w:color w:val="000000" w:themeColor="text1"/>
+          <w:sz w:val="22"/>
+          <w:szCs w:val="22"/>
+          <w:shd w:val="clear" w:color="auto" w:fill="FFFFFF"/>
+          <w:lang w:val="en-US"/>
+        </w:rPr>
+        <w:t xml:space="preserve"> t</w:t>
+      </w:r>
+      <w:r>
+        <w:rPr>
+          <w:color w:val="000000" w:themeColor="text1"/>
+          <w:sz w:val="22"/>
+          <w:szCs w:val="22"/>
+          <w:shd w:val="clear" w:color="auto" w:fill="FFFFFF"/>
+          <w:lang w:val="en-US"/>
+        </w:rPr>
+        <w:t>o</w:t>
+      </w:r>
+      <w:r>
+        <w:rPr>
+          <w:color w:val="000000" w:themeColor="text1"/>
+          <w:sz w:val="22"/>
+          <w:szCs w:val="22"/>
+          <w:shd w:val="clear" w:color="auto" w:fill="FFFFFF"/>
+          <w:lang w:val="en-US"/>
+        </w:rPr>
+        <w:t xml:space="preserve"> dataset contain</w:t>
+      </w:r>
+      <w:r>
+        <w:rPr>
+          <w:color w:val="000000" w:themeColor="text1"/>
+          <w:sz w:val="22"/>
+          <w:szCs w:val="22"/>
+          <w:shd w:val="clear" w:color="auto" w:fill="FFFFFF"/>
+          <w:lang w:val="en-US"/>
+        </w:rPr>
+        <w:t>ing</w:t>
+      </w:r>
+      <w:r>
+        <w:rPr>
+          <w:color w:val="000000" w:themeColor="text1"/>
+          <w:sz w:val="22"/>
+          <w:szCs w:val="22"/>
+          <w:shd w:val="clear" w:color="auto" w:fill="FFFFFF"/>
+          <w:lang w:val="en-US"/>
+        </w:rPr>
+        <w:t xml:space="preserve"> non-spherical clusters.</w:t>
       </w:r>
     </w:p>
     <w:p>
@@ -1119,252 +1288,6 @@
           <w:lang w:val="en-US"/>
         </w:rPr>
       </w:pPr>
-      <w:r>
-        <w:rPr>
-          <w:color w:val="000000" w:themeColor="text1"/>
-          <w:sz w:val="22"/>
-          <w:szCs w:val="22"/>
-          <w:shd w:val="clear" w:color="auto" w:fill="FFFFFF"/>
-          <w:lang w:val="en-US"/>
-        </w:rPr>
-        <w:t xml:space="preserve">Other stopping conditions might be used, like limiting the number of iterations. This could work well in many scenarios because almost all convergence happens during first few iterations. </w:t>
-      </w:r>
-      <w:r>
-        <w:rPr>
-          <w:color w:val="000000" w:themeColor="text1"/>
-          <w:sz w:val="22"/>
-          <w:szCs w:val="22"/>
-          <w:shd w:val="clear" w:color="auto" w:fill="FFFFFF"/>
-          <w:lang w:val="en-US"/>
-        </w:rPr>
-        <w:t>This method is a</w:t>
-      </w:r>
-      <w:r>
-        <w:rPr>
-          <w:color w:val="000000" w:themeColor="text1"/>
-          <w:sz w:val="22"/>
-          <w:szCs w:val="22"/>
-          <w:shd w:val="clear" w:color="auto" w:fill="FFFFFF"/>
-          <w:lang w:val="en-US"/>
-        </w:rPr>
-        <w:t>lso</w:t>
-      </w:r>
-      <w:r>
-        <w:rPr>
-          <w:color w:val="000000" w:themeColor="text1"/>
-          <w:sz w:val="22"/>
-          <w:szCs w:val="22"/>
-          <w:shd w:val="clear" w:color="auto" w:fill="FFFFFF"/>
-          <w:lang w:val="en-US"/>
-        </w:rPr>
-        <w:t xml:space="preserve"> useful because of the fact that algorithm might stuck in an infinite loop</w:t>
-      </w:r>
-      <w:r>
-        <w:rPr>
-          <w:color w:val="000000" w:themeColor="text1"/>
-          <w:sz w:val="22"/>
-          <w:szCs w:val="22"/>
-          <w:shd w:val="clear" w:color="auto" w:fill="FFFFFF"/>
-          <w:lang w:val="en-US"/>
-        </w:rPr>
-        <w:t>.</w:t>
-      </w:r>
-    </w:p>
-    <w:p>
-      <w:pPr>
-        <w:spacing w:line="480" w:lineRule="auto"/>
-        <w:ind w:firstLine="720"/>
-        <w:rPr>
-          <w:color w:val="000000" w:themeColor="text1"/>
-          <w:sz w:val="22"/>
-          <w:szCs w:val="22"/>
-          <w:shd w:val="clear" w:color="auto" w:fill="FFFFFF"/>
-          <w:lang w:val="en-US"/>
-        </w:rPr>
-      </w:pPr>
-      <w:r>
-        <w:rPr>
-          <w:color w:val="000000" w:themeColor="text1"/>
-          <w:sz w:val="22"/>
-          <w:szCs w:val="22"/>
-          <w:shd w:val="clear" w:color="auto" w:fill="FFFFFF"/>
-          <w:lang w:val="en-US"/>
-        </w:rPr>
-        <w:t>Advantages of the K-Means are that it is easy to implement and easy to interpret results. It is computationally</w:t>
-      </w:r>
-      <w:r>
-        <w:rPr>
-          <w:color w:val="000000" w:themeColor="text1"/>
-          <w:sz w:val="22"/>
-          <w:szCs w:val="22"/>
-          <w:shd w:val="clear" w:color="auto" w:fill="FFFFFF"/>
-          <w:lang w:val="en-US"/>
-        </w:rPr>
-        <w:t xml:space="preserve"> fast</w:t>
-      </w:r>
-      <w:r>
-        <w:rPr>
-          <w:color w:val="000000" w:themeColor="text1"/>
-          <w:sz w:val="22"/>
-          <w:szCs w:val="22"/>
-          <w:shd w:val="clear" w:color="auto" w:fill="FFFFFF"/>
-          <w:lang w:val="en-US"/>
-        </w:rPr>
-        <w:t xml:space="preserve"> efficient</w:t>
-      </w:r>
-      <w:r>
-        <w:rPr>
-          <w:color w:val="000000" w:themeColor="text1"/>
-          <w:sz w:val="22"/>
-          <w:szCs w:val="22"/>
-          <w:shd w:val="clear" w:color="auto" w:fill="FFFFFF"/>
-          <w:lang w:val="en-US"/>
-        </w:rPr>
-        <w:t xml:space="preserve"> as well. The disadvantage, however, is that the number of clusters is not known in the beginning, so it is not clear which value of parameter k to choose. Besides, as</w:t>
-      </w:r>
-      <w:r>
-        <w:rPr>
-          <w:color w:val="000000" w:themeColor="text1"/>
-          <w:sz w:val="22"/>
-          <w:szCs w:val="22"/>
-          <w:shd w:val="clear" w:color="auto" w:fill="FFFFFF"/>
-          <w:lang w:val="en-US"/>
-        </w:rPr>
-        <w:t xml:space="preserve"> the</w:t>
-      </w:r>
-      <w:r>
-        <w:rPr>
-          <w:color w:val="000000" w:themeColor="text1"/>
-          <w:sz w:val="22"/>
-          <w:szCs w:val="22"/>
-          <w:shd w:val="clear" w:color="auto" w:fill="FFFFFF"/>
-          <w:lang w:val="en-US"/>
-        </w:rPr>
-        <w:t xml:space="preserve"> initial centroids are chosen randomly,</w:t>
-      </w:r>
-      <w:r>
-        <w:rPr>
-          <w:color w:val="000000" w:themeColor="text1"/>
-          <w:sz w:val="22"/>
-          <w:szCs w:val="22"/>
-          <w:shd w:val="clear" w:color="auto" w:fill="FFFFFF"/>
-          <w:lang w:val="en-US"/>
-        </w:rPr>
-        <w:t xml:space="preserve"> it</w:t>
-      </w:r>
-      <w:r>
-        <w:rPr>
-          <w:color w:val="000000" w:themeColor="text1"/>
-          <w:sz w:val="22"/>
-          <w:szCs w:val="22"/>
-          <w:shd w:val="clear" w:color="auto" w:fill="FFFFFF"/>
-          <w:lang w:val="en-US"/>
-        </w:rPr>
-        <w:t xml:space="preserve"> leads to different </w:t>
-      </w:r>
-      <w:r>
-        <w:rPr>
-          <w:color w:val="000000" w:themeColor="text1"/>
-          <w:sz w:val="22"/>
-          <w:szCs w:val="22"/>
-          <w:shd w:val="clear" w:color="auto" w:fill="FFFFFF"/>
-          <w:lang w:val="en-US"/>
-        </w:rPr>
-        <w:t xml:space="preserve">clustering on the same dataset from one run of the algorithm to another. Moreover, </w:t>
-      </w:r>
-      <w:r>
-        <w:rPr>
-          <w:color w:val="000000" w:themeColor="text1"/>
-          <w:sz w:val="22"/>
-          <w:szCs w:val="22"/>
-          <w:shd w:val="clear" w:color="auto" w:fill="FFFFFF"/>
-          <w:lang w:val="en-US"/>
-        </w:rPr>
-        <w:t>K-Means</w:t>
-      </w:r>
-      <w:r>
-        <w:rPr>
-          <w:color w:val="000000" w:themeColor="text1"/>
-          <w:sz w:val="22"/>
-          <w:szCs w:val="22"/>
-          <w:shd w:val="clear" w:color="auto" w:fill="FFFFFF"/>
-          <w:lang w:val="en-US"/>
-        </w:rPr>
-        <w:t xml:space="preserve"> does not work well when</w:t>
-      </w:r>
-      <w:r>
-        <w:rPr>
-          <w:color w:val="000000" w:themeColor="text1"/>
-          <w:sz w:val="22"/>
-          <w:szCs w:val="22"/>
-          <w:shd w:val="clear" w:color="auto" w:fill="FFFFFF"/>
-          <w:lang w:val="en-US"/>
-        </w:rPr>
-        <w:t xml:space="preserve"> it comes</w:t>
-      </w:r>
-      <w:r>
-        <w:rPr>
-          <w:color w:val="000000" w:themeColor="text1"/>
-          <w:sz w:val="22"/>
-          <w:szCs w:val="22"/>
-          <w:shd w:val="clear" w:color="auto" w:fill="FFFFFF"/>
-          <w:lang w:val="en-US"/>
-        </w:rPr>
-        <w:t xml:space="preserve"> t</w:t>
-      </w:r>
-      <w:r>
-        <w:rPr>
-          <w:color w:val="000000" w:themeColor="text1"/>
-          <w:sz w:val="22"/>
-          <w:szCs w:val="22"/>
-          <w:shd w:val="clear" w:color="auto" w:fill="FFFFFF"/>
-          <w:lang w:val="en-US"/>
-        </w:rPr>
-        <w:t>o</w:t>
-      </w:r>
-      <w:r>
-        <w:rPr>
-          <w:color w:val="000000" w:themeColor="text1"/>
-          <w:sz w:val="22"/>
-          <w:szCs w:val="22"/>
-          <w:shd w:val="clear" w:color="auto" w:fill="FFFFFF"/>
-          <w:lang w:val="en-US"/>
-        </w:rPr>
-        <w:t xml:space="preserve"> dataset contain</w:t>
-      </w:r>
-      <w:r>
-        <w:rPr>
-          <w:color w:val="000000" w:themeColor="text1"/>
-          <w:sz w:val="22"/>
-          <w:szCs w:val="22"/>
-          <w:shd w:val="clear" w:color="auto" w:fill="FFFFFF"/>
-          <w:lang w:val="en-US"/>
-        </w:rPr>
-        <w:t>ing</w:t>
-      </w:r>
-      <w:r>
-        <w:rPr>
-          <w:color w:val="000000" w:themeColor="text1"/>
-          <w:sz w:val="22"/>
-          <w:szCs w:val="22"/>
-          <w:shd w:val="clear" w:color="auto" w:fill="FFFFFF"/>
-          <w:lang w:val="en-US"/>
-        </w:rPr>
-        <w:t xml:space="preserve"> non-spherical clusters.</w:t>
-      </w:r>
-    </w:p>
-    <w:p>
-      <w:pPr>
-        <w:spacing w:line="480" w:lineRule="auto"/>
-        <w:ind w:firstLine="720"/>
-        <w:rPr>
-          <w:color w:val="000000" w:themeColor="text1"/>
-          <w:sz w:val="22"/>
-          <w:szCs w:val="22"/>
-          <w:shd w:val="clear" w:color="auto" w:fill="FFFFFF"/>
-          <w:lang w:val="en-US"/>
-        </w:rPr>
-      </w:pPr>
     </w:p>
     <w:p>
       <w:pPr>
@@ -1412,15 +1335,6 @@
           <w:lang w:val="en-US"/>
         </w:rPr>
         <w:tab/>
-      </w:r>
-      <w:r>
-        <w:rPr>
-          <w:color w:val="000000" w:themeColor="text1"/>
-          <w:sz w:val="22"/>
-          <w:szCs w:val="22"/>
-          <w:shd w:val="clear" w:color="auto" w:fill="FFFFFF"/>
-          <w:lang w:val="en-US"/>
-        </w:rPr>
         <w:t xml:space="preserve">Hierarchical </w:t>
       </w:r>
       <w:r>
@@ -1471,7 +1385,19 @@
           <w:shd w:val="clear" w:color="auto" w:fill="FFFFFF"/>
           <w:lang w:val="en-US"/>
         </w:rPr>
-        <w:t>BDSCAN</w:t>
+        <w:t>DB</w:t>
+      </w:r>
+      <w:r>
+        <w:rPr>
+          <w:b/>
+          <w:bCs/>
+          <w:color w:val="000000" w:themeColor="text1"/>
+          <w:sz w:val="22"/>
+          <w:szCs w:val="22"/>
+          <w:shd w:val="clear" w:color="auto" w:fill="FFFFFF"/>
+          <w:lang w:val="en-US"/>
+        </w:rPr>
+        <w:t>SCAN</w:t>
       </w:r>
     </w:p>
     <w:p>
@@ -1546,13 +1472,55 @@
         <w:rPr>
           <w:b/>
           <w:bCs/>
-          <w:color w:val="000000" w:themeColor="text1"/>
-          <w:sz w:val="22"/>
-          <w:szCs w:val="22"/>
-          <w:shd w:val="clear" w:color="auto" w:fill="FFFFFF"/>
-          <w:lang w:val="en-US"/>
-        </w:rPr>
-        <w:t>2-3</w:t>
+          <w:noProof/>
+          <w:color w:val="000000" w:themeColor="text1"/>
+          <w:sz w:val="22"/>
+          <w:szCs w:val="22"/>
+          <w:shd w:val="clear" w:color="auto" w:fill="FFFFFF"/>
+          <w:lang w:val="en-US"/>
+          <w14:ligatures w14:val="standardContextual"/>
+        </w:rPr>
+        <w:drawing>
+          <wp:inline distT="0" distB="0" distL="0" distR="0">
+            <wp:extent cx="5409317" cy="3247948"/>
+            <wp:effectExtent l="0" t="0" r="1270" b="3810"/>
+            <wp:docPr id="113289193" name="Picture 7"/>
+            <wp:cNvGraphicFramePr>
+              <a:graphicFrameLocks xmlns:a="http://schemas.openxmlformats.org/drawingml/2006/main" noChangeAspect="1"/>
+            </wp:cNvGraphicFramePr>
+            <a:graphic xmlns:a="http://schemas.openxmlformats.org/drawingml/2006/main">
+              <a:graphicData uri="http://schemas.openxmlformats.org/drawingml/2006/picture">
+                <pic:pic xmlns:pic="http://schemas.openxmlformats.org/drawingml/2006/picture">
+                  <pic:nvPicPr>
+                    <pic:cNvPr id="113289193" name="Picture 113289193"/>
+                    <pic:cNvPicPr/>
+                  </pic:nvPicPr>
+                  <pic:blipFill>
+                    <a:blip r:embed="rId10" cstate="print">
+                      <a:extLst>
+                        <a:ext uri="{28A0092B-C50C-407E-A947-70E740481C1C}">
+                          <a14:useLocalDpi xmlns:a14="http://schemas.microsoft.com/office/drawing/2010/main" val="0"/>
+                        </a:ext>
+                      </a:extLst>
+                    </a:blip>
+                    <a:stretch>
+                      <a:fillRect/>
+                    </a:stretch>
+                  </pic:blipFill>
+                  <pic:spPr>
+                    <a:xfrm>
+                      <a:off x="0" y="0"/>
+                      <a:ext cx="5429248" cy="3259915"/>
+                    </a:xfrm>
+                    <a:prstGeom prst="rect">
+                      <a:avLst/>
+                    </a:prstGeom>
+                  </pic:spPr>
+                </pic:pic>
+              </a:graphicData>
+            </a:graphic>
+          </wp:inline>
+        </w:drawing>
       </w:r>
     </w:p>
     <w:p>
@@ -1569,6 +1537,60 @@
           <w:lang w:val="en-US"/>
         </w:rPr>
       </w:pPr>
+      <w:r>
+        <w:rPr>
+          <w:b/>
+          <w:bCs/>
+          <w:noProof/>
+          <w:color w:val="000000" w:themeColor="text1"/>
+          <w:sz w:val="22"/>
+          <w:szCs w:val="22"/>
+          <w:shd w:val="clear" w:color="auto" w:fill="FFFFFF"/>
+          <w:lang w:val="en-US"/>
+          <w14:ligatures w14:val="standardContextual"/>
+        </w:rPr>
+        <w:drawing>
+          <wp:inline distT="0" distB="0" distL="0" distR="0" wp14:anchorId="3C9B8DA2" wp14:editId="369563E2">
+            <wp:extent cx="5330130" cy="3200400"/>
+            <wp:effectExtent l="0" t="0" r="4445" b="0"/>
+            <wp:docPr id="1721827221" name="Picture 1"/>
+            <wp:cNvGraphicFramePr>
+              <a:graphicFrameLocks xmlns:a="http://schemas.openxmlformats.org/drawingml/2006/main" noChangeAspect="1"/>
+            </wp:cNvGraphicFramePr>
+            <a:graphic xmlns:a="http://schemas.openxmlformats.org/drawingml/2006/main">
+              <a:graphicData uri="http://schemas.openxmlformats.org/drawingml/2006/picture">
+                <pic:pic xmlns:pic="http://schemas.openxmlformats.org/drawingml/2006/picture">
+                  <pic:nvPicPr>
+                    <pic:cNvPr id="1721827221" name="Picture 1721827221"/>
+                    <pic:cNvPicPr/>
+                  </pic:nvPicPr>
+                  <pic:blipFill>
+                    <a:blip r:embed="rId11" cstate="print">
+                      <a:extLst>
+                        <a:ext uri="{28A0092B-C50C-407E-A947-70E740481C1C}">
+                          <a14:useLocalDpi xmlns:a14="http://schemas.microsoft.com/office/drawing/2010/main" val="0"/>
+                        </a:ext>
+                      </a:extLst>
+                    </a:blip>
+                    <a:stretch>
+                      <a:fillRect/>
+                    </a:stretch>
+                  </pic:blipFill>
+                  <pic:spPr>
+                    <a:xfrm>
+                      <a:off x="0" y="0"/>
+                      <a:ext cx="5429364" cy="3259983"/>
+                    </a:xfrm>
+                    <a:prstGeom prst="rect">
+                      <a:avLst/>
+                    </a:prstGeom>
+                  </pic:spPr>
+                </pic:pic>
+              </a:graphicData>
+            </a:graphic>
+          </wp:inline>
+        </w:drawing>
+      </w:r>
     </w:p>
     <w:p>
       <w:pPr>
@@ -1584,6 +1606,224 @@
           <w:lang w:val="en-US"/>
         </w:rPr>
       </w:pPr>
+      <w:r>
+        <w:rPr>
+          <w:b/>
+          <w:bCs/>
+          <w:noProof/>
+          <w:color w:val="000000" w:themeColor="text1"/>
+          <w:sz w:val="22"/>
+          <w:szCs w:val="22"/>
+          <w:shd w:val="clear" w:color="auto" w:fill="FFFFFF"/>
+          <w:lang w:val="en-US"/>
+          <w14:ligatures w14:val="standardContextual"/>
+        </w:rPr>
+        <w:lastRenderedPageBreak/>
+        <w:drawing>
+          <wp:inline distT="0" distB="0" distL="0" distR="0">
+            <wp:extent cx="5511800" cy="3309482"/>
+            <wp:effectExtent l="0" t="0" r="0" b="5715"/>
+            <wp:docPr id="2140551724" name="Picture 2"/>
+            <wp:cNvGraphicFramePr>
+              <a:graphicFrameLocks xmlns:a="http://schemas.openxmlformats.org/drawingml/2006/main" noChangeAspect="1"/>
+            </wp:cNvGraphicFramePr>
+            <a:graphic xmlns:a="http://schemas.openxmlformats.org/drawingml/2006/main">
+              <a:graphicData uri="http://schemas.openxmlformats.org/drawingml/2006/picture">
+                <pic:pic xmlns:pic="http://schemas.openxmlformats.org/drawingml/2006/picture">
+                  <pic:nvPicPr>
+                    <pic:cNvPr id="2140551724" name="Picture 2140551724"/>
+                    <pic:cNvPicPr/>
+                  </pic:nvPicPr>
+                  <pic:blipFill>
+                    <a:blip r:embed="rId12" cstate="print">
+                      <a:extLst>
+                        <a:ext uri="{28A0092B-C50C-407E-A947-70E740481C1C}">
+                          <a14:useLocalDpi xmlns:a14="http://schemas.microsoft.com/office/drawing/2010/main" val="0"/>
+                        </a:ext>
+                      </a:extLst>
+                    </a:blip>
+                    <a:stretch>
+                      <a:fillRect/>
+                    </a:stretch>
+                  </pic:blipFill>
+                  <pic:spPr>
+                    <a:xfrm>
+                      <a:off x="0" y="0"/>
+                      <a:ext cx="5530458" cy="3320685"/>
+                    </a:xfrm>
+                    <a:prstGeom prst="rect">
+                      <a:avLst/>
+                    </a:prstGeom>
+                  </pic:spPr>
+                </pic:pic>
+              </a:graphicData>
+            </a:graphic>
+          </wp:inline>
+        </w:drawing>
+      </w:r>
+      <w:r>
+        <w:rPr>
+          <w:b/>
+          <w:bCs/>
+          <w:noProof/>
+          <w:color w:val="000000" w:themeColor="text1"/>
+          <w:sz w:val="22"/>
+          <w:szCs w:val="22"/>
+          <w:shd w:val="clear" w:color="auto" w:fill="FFFFFF"/>
+          <w:lang w:val="en-US"/>
+          <w14:ligatures w14:val="standardContextual"/>
+        </w:rPr>
+        <w:drawing>
+          <wp:inline distT="0" distB="0" distL="0" distR="0">
+            <wp:extent cx="5461000" cy="3278980"/>
+            <wp:effectExtent l="0" t="0" r="0" b="0"/>
+            <wp:docPr id="1344127196" name="Picture 8"/>
+            <wp:cNvGraphicFramePr>
+              <a:graphicFrameLocks xmlns:a="http://schemas.openxmlformats.org/drawingml/2006/main" noChangeAspect="1"/>
+            </wp:cNvGraphicFramePr>
+            <a:graphic xmlns:a="http://schemas.openxmlformats.org/drawingml/2006/main">
+              <a:graphicData uri="http://schemas.openxmlformats.org/drawingml/2006/picture">
+                <pic:pic xmlns:pic="http://schemas.openxmlformats.org/drawingml/2006/picture">
+                  <pic:nvPicPr>
+                    <pic:cNvPr id="1344127196" name="Picture 1344127196"/>
+                    <pic:cNvPicPr/>
+                  </pic:nvPicPr>
+                  <pic:blipFill>
+                    <a:blip r:embed="rId13" cstate="print">
+                      <a:extLst>
+                        <a:ext uri="{28A0092B-C50C-407E-A947-70E740481C1C}">
+                          <a14:useLocalDpi xmlns:a14="http://schemas.microsoft.com/office/drawing/2010/main" val="0"/>
+                        </a:ext>
+                      </a:extLst>
+                    </a:blip>
+                    <a:stretch>
+                      <a:fillRect/>
+                    </a:stretch>
+                  </pic:blipFill>
+                  <pic:spPr>
+                    <a:xfrm>
+                      <a:off x="0" y="0"/>
+                      <a:ext cx="5481928" cy="3291546"/>
+                    </a:xfrm>
+                    <a:prstGeom prst="rect">
+                      <a:avLst/>
+                    </a:prstGeom>
+                  </pic:spPr>
+                </pic:pic>
+              </a:graphicData>
+            </a:graphic>
+          </wp:inline>
+        </w:drawing>
+      </w:r>
+      <w:r>
+        <w:rPr>
+          <w:b/>
+          <w:bCs/>
+          <w:noProof/>
+          <w:color w:val="000000" w:themeColor="text1"/>
+          <w:sz w:val="22"/>
+          <w:szCs w:val="22"/>
+          <w:shd w:val="clear" w:color="auto" w:fill="FFFFFF"/>
+          <w:lang w:val="en-US"/>
+          <w14:ligatures w14:val="standardContextual"/>
+        </w:rPr>
+        <w:lastRenderedPageBreak/>
+        <w:drawing>
+          <wp:inline distT="0" distB="0" distL="0" distR="0">
+            <wp:extent cx="5537200" cy="3324733"/>
+            <wp:effectExtent l="0" t="0" r="0" b="3175"/>
+            <wp:docPr id="797431489" name="Picture 4"/>
+            <wp:cNvGraphicFramePr>
+              <a:graphicFrameLocks xmlns:a="http://schemas.openxmlformats.org/drawingml/2006/main" noChangeAspect="1"/>
+            </wp:cNvGraphicFramePr>
+            <a:graphic xmlns:a="http://schemas.openxmlformats.org/drawingml/2006/main">
+              <a:graphicData uri="http://schemas.openxmlformats.org/drawingml/2006/picture">
+                <pic:pic xmlns:pic="http://schemas.openxmlformats.org/drawingml/2006/picture">
+                  <pic:nvPicPr>
+                    <pic:cNvPr id="797431489" name="Picture 797431489"/>
+                    <pic:cNvPicPr/>
+                  </pic:nvPicPr>
+                  <pic:blipFill>
+                    <a:blip r:embed="rId14" cstate="print">
+                      <a:extLst>
+                        <a:ext uri="{28A0092B-C50C-407E-A947-70E740481C1C}">
+                          <a14:useLocalDpi xmlns:a14="http://schemas.microsoft.com/office/drawing/2010/main" val="0"/>
+                        </a:ext>
+                      </a:extLst>
+                    </a:blip>
+                    <a:stretch>
+                      <a:fillRect/>
+                    </a:stretch>
+                  </pic:blipFill>
+                  <pic:spPr>
+                    <a:xfrm>
+                      <a:off x="0" y="0"/>
+                      <a:ext cx="5567842" cy="3343132"/>
+                    </a:xfrm>
+                    <a:prstGeom prst="rect">
+                      <a:avLst/>
+                    </a:prstGeom>
+                  </pic:spPr>
+                </pic:pic>
+              </a:graphicData>
+            </a:graphic>
+          </wp:inline>
+        </w:drawing>
+      </w:r>
+      <w:r>
+        <w:rPr>
+          <w:b/>
+          <w:bCs/>
+          <w:noProof/>
+          <w:color w:val="000000" w:themeColor="text1"/>
+          <w:sz w:val="22"/>
+          <w:szCs w:val="22"/>
+          <w:shd w:val="clear" w:color="auto" w:fill="FFFFFF"/>
+          <w:lang w:val="en-US"/>
+          <w14:ligatures w14:val="standardContextual"/>
+        </w:rPr>
+        <w:drawing>
+          <wp:inline distT="0" distB="0" distL="0" distR="0">
+            <wp:extent cx="5499100" cy="3301856"/>
+            <wp:effectExtent l="0" t="0" r="0" b="635"/>
+            <wp:docPr id="993573708" name="Picture 5"/>
+            <wp:cNvGraphicFramePr>
+              <a:graphicFrameLocks xmlns:a="http://schemas.openxmlformats.org/drawingml/2006/main" noChangeAspect="1"/>
+            </wp:cNvGraphicFramePr>
+            <a:graphic xmlns:a="http://schemas.openxmlformats.org/drawingml/2006/main">
+              <a:graphicData uri="http://schemas.openxmlformats.org/drawingml/2006/picture">
+                <pic:pic xmlns:pic="http://schemas.openxmlformats.org/drawingml/2006/picture">
+                  <pic:nvPicPr>
+                    <pic:cNvPr id="993573708" name="Picture 993573708"/>
+                    <pic:cNvPicPr/>
+                  </pic:nvPicPr>
+                  <pic:blipFill>
+                    <a:blip r:embed="rId15" cstate="print">
+                      <a:extLst>
+                        <a:ext uri="{28A0092B-C50C-407E-A947-70E740481C1C}">
+                          <a14:useLocalDpi xmlns:a14="http://schemas.microsoft.com/office/drawing/2010/main" val="0"/>
+                        </a:ext>
+                      </a:extLst>
+                    </a:blip>
+                    <a:stretch>
+                      <a:fillRect/>
+                    </a:stretch>
+                  </pic:blipFill>
+                  <pic:spPr>
+                    <a:xfrm>
+                      <a:off x="0" y="0"/>
+                      <a:ext cx="5541670" cy="3327417"/>
+                    </a:xfrm>
+                    <a:prstGeom prst="rect">
+                      <a:avLst/>
+                    </a:prstGeom>
+                  </pic:spPr>
+                </pic:pic>
+              </a:graphicData>
+            </a:graphic>
+          </wp:inline>
+        </w:drawing>
+      </w:r>
       <w:r>
         <w:rPr>
           <w:b/>
@@ -1623,29 +1863,6 @@
         </w:rPr>
         <w:lastRenderedPageBreak/>
         <w:t>Discussion</w:t>
-      </w:r>
-    </w:p>
-    <w:p>
-      <w:pPr>
-        <w:spacing w:line="480" w:lineRule="auto"/>
-        <w:jc w:val="center"/>
-        <w:rPr>
-          <w:color w:val="000000" w:themeColor="text1"/>
-          <w:sz w:val="22"/>
-          <w:szCs w:val="22"/>
-          <w:shd w:val="clear" w:color="auto" w:fill="FFFFFF"/>
-          <w:lang w:val="en-US"/>
-        </w:rPr>
-      </w:pPr>
-      <w:r>
-        <w:rPr>
-          <w:color w:val="000000" w:themeColor="text1"/>
-          <w:sz w:val="22"/>
-          <w:szCs w:val="22"/>
-          <w:shd w:val="clear" w:color="auto" w:fill="FFFFFF"/>
-          <w:lang w:val="en-US"/>
-        </w:rPr>
-        <w:t>2</w:t>
       </w:r>
     </w:p>
     <w:p>
@@ -1870,6 +2087,7 @@
         </w:rPr>
         <w:t>s</w:t>
       </w:r>
+      <w:bookmarkStart w:id="2" w:name="_Toc134965763"/>
     </w:p>
     <w:p>
       <w:pPr>
@@ -1885,7 +2103,6 @@
           <w:lang w:val="en-GB"/>
         </w:rPr>
       </w:pPr>
-      <w:bookmarkStart w:id="2" w:name="_Toc134965763"/>
     </w:p>
     <w:p>
       <w:pPr>
@@ -1901,15 +2118,6 @@
           <w:lang w:val="en-GB"/>
         </w:rPr>
       </w:pPr>
-      <w:r>
-        <w:rPr>
-          <w:color w:val="000000" w:themeColor="text1"/>
-          <w:sz w:val="22"/>
-          <w:szCs w:val="22"/>
-          <w:lang w:val="en-GB"/>
-        </w:rPr>
-        <w:t>0.5</w:t>
-      </w:r>
     </w:p>
     <w:p>
       <w:pPr>
@@ -2117,7 +2325,7 @@
           <w:color w:val="000000" w:themeColor="text1"/>
           <w:sz w:val="22"/>
           <w:szCs w:val="22"/>
-          <w:lang w:val="en-GB"/>
+          <w:lang w:val="en-US"/>
         </w:rPr>
       </w:pPr>
     </w:p>
@@ -2127,36 +2335,6 @@
         <w:autoSpaceDN w:val="0"/>
         <w:adjustRightInd w:val="0"/>
         <w:spacing w:line="480" w:lineRule="auto"/>
-        <w:ind w:firstLine="720"/>
-        <w:rPr>
-          <w:color w:val="000000" w:themeColor="text1"/>
-          <w:sz w:val="22"/>
-          <w:szCs w:val="22"/>
-          <w:lang w:val="en-GB"/>
-        </w:rPr>
-      </w:pPr>
-    </w:p>
-    <w:p>
-      <w:pPr>
-        <w:autoSpaceDE w:val="0"/>
-        <w:autoSpaceDN w:val="0"/>
-        <w:adjustRightInd w:val="0"/>
-        <w:spacing w:line="480" w:lineRule="auto"/>
-        <w:ind w:firstLine="720"/>
-        <w:rPr>
-          <w:color w:val="000000" w:themeColor="text1"/>
-          <w:sz w:val="22"/>
-          <w:szCs w:val="22"/>
-          <w:lang w:val="en-US"/>
-        </w:rPr>
-      </w:pPr>
-    </w:p>
-    <w:p>
-      <w:pPr>
-        <w:autoSpaceDE w:val="0"/>
-        <w:autoSpaceDN w:val="0"/>
-        <w:adjustRightInd w:val="0"/>
-        <w:spacing w:line="480" w:lineRule="auto"/>
         <w:rPr>
           <w:color w:val="000000" w:themeColor="text1"/>
           <w:sz w:val="22"/>
@@ -2489,7 +2667,7 @@
         </w:rPr>
         <w:t xml:space="preserve"> </w:t>
       </w:r>
-      <w:hyperlink r:id="rId9" w:history="1">
+      <w:hyperlink r:id="rId16" w:history="1">
         <w:r>
           <w:rPr>
             <w:rStyle w:val="Hyperlink"/>
@@ -2582,7 +2760,7 @@
         </w:rPr>
         <w:t xml:space="preserve"> </w:t>
       </w:r>
-      <w:hyperlink r:id="rId10" w:history="1">
+      <w:hyperlink r:id="rId17" w:history="1">
         <w:r>
           <w:rPr>
             <w:rStyle w:val="Hyperlink"/>
@@ -2652,7 +2830,7 @@
         </w:rPr>
         <w:t xml:space="preserve">. Retrieved May 19, 2023 from </w:t>
       </w:r>
-      <w:hyperlink r:id="rId11" w:history="1">
+      <w:hyperlink r:id="rId18" w:history="1">
         <w:r>
           <w:rPr>
             <w:rStyle w:val="Hyperlink"/>
@@ -2727,7 +2905,7 @@
         </w:rPr>
         <w:t xml:space="preserve">. </w:t>
       </w:r>
-      <w:hyperlink r:id="rId12" w:history="1">
+      <w:hyperlink r:id="rId19" w:history="1">
         <w:r>
           <w:rPr>
             <w:rStyle w:val="Hyperlink"/>
@@ -2785,7 +2963,7 @@
         </w:rPr>
         <w:t xml:space="preserve"> </w:t>
       </w:r>
-      <w:hyperlink r:id="rId13" w:history="1">
+      <w:hyperlink r:id="rId20" w:history="1">
         <w:r>
           <w:rPr>
             <w:rStyle w:val="Hyperlink"/>
@@ -2939,7 +3117,7 @@
         </w:rPr>
         <w:t xml:space="preserve">. </w:t>
       </w:r>
-      <w:hyperlink r:id="rId14" w:anchor=":~:text=The%20process%20of%20extracting%20lithium,to%20long%2Dterm%20ecological%20damage" w:history="1">
+      <w:hyperlink r:id="rId21" w:anchor=":~:text=The%20process%20of%20extracting%20lithium,to%20long%2Dterm%20ecological%20damage" w:history="1">
         <w:r>
           <w:rPr>
             <w:rStyle w:val="Hyperlink"/>
@@ -3057,7 +3235,7 @@
         </w:rPr>
         <w:t xml:space="preserve">. </w:t>
       </w:r>
-      <w:hyperlink r:id="rId15" w:history="1">
+      <w:hyperlink r:id="rId22" w:history="1">
         <w:r>
           <w:rPr>
             <w:rStyle w:val="Hyperlink"/>
@@ -3070,9 +3248,9 @@
       </w:hyperlink>
     </w:p>
     <w:sectPr>
-      <w:headerReference w:type="even" r:id="rId16"/>
-      <w:headerReference w:type="default" r:id="rId17"/>
-      <w:headerReference w:type="first" r:id="rId18"/>
+      <w:headerReference w:type="even" r:id="rId23"/>
+      <w:headerReference w:type="default" r:id="rId24"/>
+      <w:headerReference w:type="first" r:id="rId25"/>
       <w:pgSz w:w="11906" w:h="16838"/>
       <w:pgMar w:top="1134" w:right="1134" w:bottom="1134" w:left="1134" w:header="708" w:footer="708" w:gutter="0"/>
       <w:cols w:space="708"/>
@@ -4267,4 +4445,16 @@
     </a:ext>
   </a:extLst>
 </a:theme>
+</file>
+
+<file path=customXml/item1.xml><?xml version="1.0" encoding="utf-8"?>
+<b:Sources xmlns:b="http://schemas.openxmlformats.org/officeDocument/2006/bibliography" xmlns="http://schemas.openxmlformats.org/officeDocument/2006/bibliography" SelectedStyle="/APASixthEditionOfficeOnline.xsl" StyleName="APA" Version="6"/>
+</file>
+
+<file path=customXml/itemProps1.xml><?xml version="1.0" encoding="utf-8"?>
+<ds:datastoreItem xmlns:ds="http://schemas.openxmlformats.org/officeDocument/2006/customXml" ds:itemID="{24B73A41-3776-3248-B3E6-61DB7819127B}">
+  <ds:schemaRefs>
+    <ds:schemaRef ds:uri="http://schemas.openxmlformats.org/officeDocument/2006/bibliography"/>
+  </ds:schemaRefs>
+</ds:datastoreItem>
 </file>
</xml_diff>

<commit_message>
songs dataset + theory in the report
</commit_message>
<xml_diff>
--- a/Rogov-Project-Report.docx
+++ b/Rogov-Project-Report.docx
@@ -336,6 +336,62 @@
         </w:rPr>
         <w:t>Goals:</w:t>
       </w:r>
+      <w:r>
+        <w:rPr>
+          <w:rFonts w:ascii="Times New Roman" w:hAnsi="Times New Roman" w:cs="Times New Roman"/>
+          <w:sz w:val="22"/>
+          <w:szCs w:val="22"/>
+        </w:rPr>
+        <w:t xml:space="preserve"> getting </w:t>
+      </w:r>
+      <w:r>
+        <w:rPr>
+          <w:rFonts w:ascii="Times New Roman" w:hAnsi="Times New Roman" w:cs="Times New Roman"/>
+          <w:sz w:val="22"/>
+          <w:szCs w:val="22"/>
+        </w:rPr>
+        <w:t>acquainted</w:t>
+      </w:r>
+      <w:r>
+        <w:rPr>
+          <w:rFonts w:ascii="Times New Roman" w:hAnsi="Times New Roman" w:cs="Times New Roman"/>
+          <w:sz w:val="22"/>
+          <w:szCs w:val="22"/>
+        </w:rPr>
+        <w:t xml:space="preserve"> with a variety of clustering algorithms, </w:t>
+      </w:r>
+      <w:r>
+        <w:rPr>
+          <w:rFonts w:ascii="Times New Roman" w:hAnsi="Times New Roman" w:cs="Times New Roman"/>
+          <w:sz w:val="22"/>
+          <w:szCs w:val="22"/>
+        </w:rPr>
+        <w:t>comprehend</w:t>
+      </w:r>
+      <w:r>
+        <w:rPr>
+          <w:rFonts w:ascii="Times New Roman" w:hAnsi="Times New Roman" w:cs="Times New Roman"/>
+          <w:sz w:val="22"/>
+          <w:szCs w:val="22"/>
+        </w:rPr>
+        <w:t xml:space="preserve">ing </w:t>
+      </w:r>
+      <w:r>
+        <w:rPr>
+          <w:rFonts w:ascii="Times New Roman" w:hAnsi="Times New Roman" w:cs="Times New Roman"/>
+          <w:sz w:val="22"/>
+          <w:szCs w:val="22"/>
+        </w:rPr>
+        <w:t>their outcomes</w:t>
+      </w:r>
+      <w:r>
+        <w:rPr>
+          <w:rFonts w:ascii="Times New Roman" w:hAnsi="Times New Roman" w:cs="Times New Roman"/>
+          <w:sz w:val="22"/>
+          <w:szCs w:val="22"/>
+        </w:rPr>
+        <w:t>, comparing the results and finding out which algorithm is the most suitable for a particular case.</w:t>
+      </w:r>
     </w:p>
     <w:p>
       <w:pPr>
@@ -347,6 +403,17 @@
           <w:szCs w:val="22"/>
         </w:rPr>
       </w:pPr>
+    </w:p>
+    <w:p>
+      <w:pPr>
+        <w:pStyle w:val="Title2"/>
+        <w:jc w:val="left"/>
+        <w:rPr>
+          <w:rFonts w:ascii="Times New Roman" w:hAnsi="Times New Roman" w:cs="Times New Roman"/>
+          <w:sz w:val="22"/>
+          <w:szCs w:val="22"/>
+        </w:rPr>
+      </w:pPr>
       <w:r>
         <w:rPr>
           <w:rFonts w:ascii="Times New Roman" w:hAnsi="Times New Roman" w:cs="Times New Roman"/>
@@ -421,33 +488,6 @@
         </w:rPr>
         <w:lastRenderedPageBreak/>
         <w:t>Datasets</w:t>
-      </w:r>
-    </w:p>
-    <w:p>
-      <w:pPr>
-        <w:spacing w:line="480" w:lineRule="auto"/>
-        <w:jc w:val="center"/>
-        <w:rPr>
-          <w:b/>
-          <w:bCs/>
-          <w:color w:val="000000" w:themeColor="text1"/>
-          <w:sz w:val="22"/>
-          <w:szCs w:val="22"/>
-          <w:shd w:val="clear" w:color="auto" w:fill="FFFFFF"/>
-          <w:lang w:val="en-US"/>
-        </w:rPr>
-      </w:pPr>
-      <w:r>
-        <w:rPr>
-          <w:b/>
-          <w:bCs/>
-          <w:color w:val="000000" w:themeColor="text1"/>
-          <w:sz w:val="22"/>
-          <w:szCs w:val="22"/>
-          <w:shd w:val="clear" w:color="auto" w:fill="FFFFFF"/>
-          <w:lang w:val="en-US"/>
-        </w:rPr>
-        <w:t>1-1.5</w:t>
       </w:r>
     </w:p>
     <w:p>
@@ -568,7 +608,31 @@
             <w:shd w:val="clear" w:color="auto" w:fill="FFFFFF"/>
             <w:lang w:val="en-US"/>
           </w:rPr>
-          <w:t>https://www.kaggle.com/datasets/notshrirang/spotify-million-song-dataset/data</w:t>
+          <w:t>https://ww</w:t>
+        </w:r>
+        <w:r>
+          <w:rPr>
+            <w:rStyle w:val="Hyperlink"/>
+            <w:b/>
+            <w:bCs/>
+            <w:sz w:val="22"/>
+            <w:szCs w:val="22"/>
+            <w:shd w:val="clear" w:color="auto" w:fill="FFFFFF"/>
+            <w:lang w:val="en-US"/>
+          </w:rPr>
+          <w:t>w</w:t>
+        </w:r>
+        <w:r>
+          <w:rPr>
+            <w:rStyle w:val="Hyperlink"/>
+            <w:b/>
+            <w:bCs/>
+            <w:sz w:val="22"/>
+            <w:szCs w:val="22"/>
+            <w:shd w:val="clear" w:color="auto" w:fill="FFFFFF"/>
+            <w:lang w:val="en-US"/>
+          </w:rPr>
+          <w:t>.kaggle.com/datasets/notshrirang/spotify-million-song-dataset/data</w:t>
         </w:r>
       </w:hyperlink>
     </w:p>
@@ -1280,38 +1344,92 @@
       <w:pPr>
         <w:spacing w:line="480" w:lineRule="auto"/>
         <w:ind w:firstLine="720"/>
-        <w:rPr>
-          <w:color w:val="000000" w:themeColor="text1"/>
-          <w:sz w:val="22"/>
-          <w:szCs w:val="22"/>
-          <w:shd w:val="clear" w:color="auto" w:fill="FFFFFF"/>
-          <w:lang w:val="en-US"/>
-        </w:rPr>
-      </w:pPr>
-    </w:p>
-    <w:p>
-      <w:pPr>
-        <w:spacing w:line="480" w:lineRule="auto"/>
-        <w:rPr>
-          <w:b/>
-          <w:bCs/>
-          <w:color w:val="000000" w:themeColor="text1"/>
-          <w:sz w:val="22"/>
-          <w:szCs w:val="22"/>
-          <w:shd w:val="clear" w:color="auto" w:fill="FFFFFF"/>
-          <w:lang w:val="en-US"/>
-        </w:rPr>
-      </w:pPr>
-      <w:r>
-        <w:rPr>
-          <w:b/>
-          <w:bCs/>
-          <w:color w:val="000000" w:themeColor="text1"/>
-          <w:sz w:val="22"/>
-          <w:szCs w:val="22"/>
-          <w:shd w:val="clear" w:color="auto" w:fill="FFFFFF"/>
-          <w:lang w:val="en-US"/>
-        </w:rPr>
+        <w:jc w:val="center"/>
+        <w:rPr>
+          <w:color w:val="000000" w:themeColor="text1"/>
+          <w:sz w:val="22"/>
+          <w:szCs w:val="22"/>
+          <w:shd w:val="clear" w:color="auto" w:fill="FFFFFF"/>
+          <w:lang w:val="en-US"/>
+        </w:rPr>
+      </w:pPr>
+      <w:r>
+        <w:rPr>
+          <w:noProof/>
+          <w:color w:val="000000" w:themeColor="text1"/>
+          <w:sz w:val="22"/>
+          <w:szCs w:val="22"/>
+          <w:shd w:val="clear" w:color="auto" w:fill="FFFFFF"/>
+          <w:lang w:val="en-US"/>
+          <w14:ligatures w14:val="standardContextual"/>
+        </w:rPr>
+        <w:drawing>
+          <wp:inline distT="0" distB="0" distL="0" distR="0">
+            <wp:extent cx="3297045" cy="2962141"/>
+            <wp:effectExtent l="0" t="0" r="5080" b="0"/>
+            <wp:docPr id="1529504469" name="Picture 3"/>
+            <wp:cNvGraphicFramePr>
+              <a:graphicFrameLocks xmlns:a="http://schemas.openxmlformats.org/drawingml/2006/main" noChangeAspect="1"/>
+            </wp:cNvGraphicFramePr>
+            <a:graphic xmlns:a="http://schemas.openxmlformats.org/drawingml/2006/main">
+              <a:graphicData uri="http://schemas.openxmlformats.org/drawingml/2006/picture">
+                <pic:pic xmlns:pic="http://schemas.openxmlformats.org/drawingml/2006/picture">
+                  <pic:nvPicPr>
+                    <pic:cNvPr id="1529504469" name="Picture 1529504469"/>
+                    <pic:cNvPicPr/>
+                  </pic:nvPicPr>
+                  <pic:blipFill>
+                    <a:blip r:embed="rId10" cstate="print">
+                      <a:extLst>
+                        <a:ext uri="{28A0092B-C50C-407E-A947-70E740481C1C}">
+                          <a14:useLocalDpi xmlns:a14="http://schemas.microsoft.com/office/drawing/2010/main" val="0"/>
+                        </a:ext>
+                      </a:extLst>
+                    </a:blip>
+                    <a:stretch>
+                      <a:fillRect/>
+                    </a:stretch>
+                  </pic:blipFill>
+                  <pic:spPr>
+                    <a:xfrm>
+                      <a:off x="0" y="0"/>
+                      <a:ext cx="3343740" cy="3004093"/>
+                    </a:xfrm>
+                    <a:prstGeom prst="rect">
+                      <a:avLst/>
+                    </a:prstGeom>
+                  </pic:spPr>
+                </pic:pic>
+              </a:graphicData>
+            </a:graphic>
+          </wp:inline>
+        </w:drawing>
+      </w:r>
+    </w:p>
+    <w:p>
+      <w:pPr>
+        <w:spacing w:line="480" w:lineRule="auto"/>
+        <w:rPr>
+          <w:b/>
+          <w:bCs/>
+          <w:color w:val="000000" w:themeColor="text1"/>
+          <w:sz w:val="22"/>
+          <w:szCs w:val="22"/>
+          <w:shd w:val="clear" w:color="auto" w:fill="FFFFFF"/>
+          <w:lang w:val="en-US"/>
+        </w:rPr>
+      </w:pPr>
+      <w:r>
+        <w:rPr>
+          <w:b/>
+          <w:bCs/>
+          <w:color w:val="000000" w:themeColor="text1"/>
+          <w:sz w:val="22"/>
+          <w:szCs w:val="22"/>
+          <w:shd w:val="clear" w:color="auto" w:fill="FFFFFF"/>
+          <w:lang w:val="en-US"/>
+        </w:rPr>
+        <w:lastRenderedPageBreak/>
         <w:t>Hierarchical (Agglomerative)</w:t>
       </w:r>
     </w:p>
@@ -1347,6 +1465,480 @@
         </w:rPr>
         <w:t xml:space="preserve">clustering </w:t>
       </w:r>
+      <w:r>
+        <w:rPr>
+          <w:color w:val="000000" w:themeColor="text1"/>
+          <w:sz w:val="22"/>
+          <w:szCs w:val="22"/>
+          <w:shd w:val="clear" w:color="auto" w:fill="FFFFFF"/>
+          <w:lang w:val="en-US"/>
+        </w:rPr>
+        <w:t>is a clustering algorithm</w:t>
+      </w:r>
+      <w:r>
+        <w:rPr>
+          <w:color w:val="000000" w:themeColor="text1"/>
+          <w:sz w:val="22"/>
+          <w:szCs w:val="22"/>
+          <w:shd w:val="clear" w:color="auto" w:fill="FFFFFF"/>
+          <w:lang w:val="en-US"/>
+        </w:rPr>
+        <w:t xml:space="preserve"> that is able to provide you</w:t>
+      </w:r>
+      <w:r>
+        <w:rPr>
+          <w:color w:val="000000" w:themeColor="text1"/>
+          <w:sz w:val="22"/>
+          <w:szCs w:val="22"/>
+          <w:shd w:val="clear" w:color="auto" w:fill="FFFFFF"/>
+          <w:lang w:val="en-US"/>
+        </w:rPr>
+        <w:t xml:space="preserve"> </w:t>
+      </w:r>
+      <w:r>
+        <w:rPr>
+          <w:color w:val="000000" w:themeColor="text1"/>
+          <w:sz w:val="22"/>
+          <w:szCs w:val="22"/>
+          <w:shd w:val="clear" w:color="auto" w:fill="FFFFFF"/>
+          <w:lang w:val="en-US"/>
+        </w:rPr>
+        <w:t>with</w:t>
+      </w:r>
+      <w:r>
+        <w:rPr>
+          <w:color w:val="000000" w:themeColor="text1"/>
+          <w:sz w:val="22"/>
+          <w:szCs w:val="22"/>
+          <w:shd w:val="clear" w:color="auto" w:fill="FFFFFF"/>
+          <w:lang w:val="en-US"/>
+        </w:rPr>
+        <w:t xml:space="preserve"> not only </w:t>
+      </w:r>
+      <w:r>
+        <w:rPr>
+          <w:color w:val="000000" w:themeColor="text1"/>
+          <w:sz w:val="22"/>
+          <w:szCs w:val="22"/>
+          <w:shd w:val="clear" w:color="auto" w:fill="FFFFFF"/>
+          <w:lang w:val="en-US"/>
+        </w:rPr>
+        <w:t>a set of clusters but with a whole folder-like structure of nested clusters, depicting the sequence of merges between data instances.</w:t>
+      </w:r>
+    </w:p>
+    <w:p>
+      <w:pPr>
+        <w:spacing w:line="480" w:lineRule="auto"/>
+        <w:rPr>
+          <w:color w:val="000000" w:themeColor="text1"/>
+          <w:sz w:val="22"/>
+          <w:szCs w:val="22"/>
+          <w:shd w:val="clear" w:color="auto" w:fill="FFFFFF"/>
+          <w:lang w:val="en-US"/>
+        </w:rPr>
+      </w:pPr>
+      <w:r>
+        <w:rPr>
+          <w:color w:val="000000" w:themeColor="text1"/>
+          <w:sz w:val="22"/>
+          <w:szCs w:val="22"/>
+          <w:shd w:val="clear" w:color="auto" w:fill="FFFFFF"/>
+          <w:lang w:val="en-US"/>
+        </w:rPr>
+        <w:tab/>
+        <w:t>The algorithm of agglomerative clustering is described here:</w:t>
+      </w:r>
+    </w:p>
+    <w:p>
+      <w:pPr>
+        <w:spacing w:line="480" w:lineRule="auto"/>
+        <w:rPr>
+          <w:color w:val="000000" w:themeColor="text1"/>
+          <w:sz w:val="22"/>
+          <w:szCs w:val="22"/>
+          <w:shd w:val="clear" w:color="auto" w:fill="FFFFFF"/>
+          <w:lang w:val="en-US"/>
+        </w:rPr>
+      </w:pPr>
+      <w:r>
+        <w:rPr>
+          <w:color w:val="000000" w:themeColor="text1"/>
+          <w:sz w:val="22"/>
+          <w:szCs w:val="22"/>
+          <w:shd w:val="clear" w:color="auto" w:fill="FFFFFF"/>
+          <w:lang w:val="en-US"/>
+        </w:rPr>
+        <w:tab/>
+        <w:t>Step 1: proximity matrix is computed</w:t>
+      </w:r>
+    </w:p>
+    <w:p>
+      <w:pPr>
+        <w:spacing w:line="480" w:lineRule="auto"/>
+        <w:rPr>
+          <w:color w:val="000000" w:themeColor="text1"/>
+          <w:sz w:val="22"/>
+          <w:szCs w:val="22"/>
+          <w:shd w:val="clear" w:color="auto" w:fill="FFFFFF"/>
+          <w:lang w:val="en-US"/>
+        </w:rPr>
+      </w:pPr>
+      <w:r>
+        <w:rPr>
+          <w:color w:val="000000" w:themeColor="text1"/>
+          <w:sz w:val="22"/>
+          <w:szCs w:val="22"/>
+          <w:shd w:val="clear" w:color="auto" w:fill="FFFFFF"/>
+          <w:lang w:val="en-US"/>
+        </w:rPr>
+        <w:tab/>
+        <w:t>Step 2: each data instance is considered to be a separate cluster</w:t>
+      </w:r>
+    </w:p>
+    <w:p>
+      <w:pPr>
+        <w:spacing w:line="480" w:lineRule="auto"/>
+        <w:rPr>
+          <w:color w:val="000000" w:themeColor="text1"/>
+          <w:sz w:val="22"/>
+          <w:szCs w:val="22"/>
+          <w:shd w:val="clear" w:color="auto" w:fill="FFFFFF"/>
+          <w:lang w:val="en-US"/>
+        </w:rPr>
+      </w:pPr>
+      <w:r>
+        <w:rPr>
+          <w:color w:val="000000" w:themeColor="text1"/>
+          <w:sz w:val="22"/>
+          <w:szCs w:val="22"/>
+          <w:shd w:val="clear" w:color="auto" w:fill="FFFFFF"/>
+          <w:lang w:val="en-US"/>
+        </w:rPr>
+        <w:tab/>
+        <w:t>Repeat:</w:t>
+      </w:r>
+    </w:p>
+    <w:p>
+      <w:pPr>
+        <w:spacing w:line="480" w:lineRule="auto"/>
+        <w:rPr>
+          <w:color w:val="000000" w:themeColor="text1"/>
+          <w:sz w:val="22"/>
+          <w:szCs w:val="22"/>
+          <w:shd w:val="clear" w:color="auto" w:fill="FFFFFF"/>
+          <w:lang w:val="en-US"/>
+        </w:rPr>
+      </w:pPr>
+      <w:r>
+        <w:rPr>
+          <w:color w:val="000000" w:themeColor="text1"/>
+          <w:sz w:val="22"/>
+          <w:szCs w:val="22"/>
+          <w:shd w:val="clear" w:color="auto" w:fill="FFFFFF"/>
+          <w:lang w:val="en-US"/>
+        </w:rPr>
+        <w:tab/>
+      </w:r>
+      <w:r>
+        <w:rPr>
+          <w:color w:val="000000" w:themeColor="text1"/>
+          <w:sz w:val="22"/>
+          <w:szCs w:val="22"/>
+          <w:shd w:val="clear" w:color="auto" w:fill="FFFFFF"/>
+          <w:lang w:val="en-US"/>
+        </w:rPr>
+        <w:tab/>
+      </w:r>
+      <w:r>
+        <w:rPr>
+          <w:color w:val="000000" w:themeColor="text1"/>
+          <w:sz w:val="22"/>
+          <w:szCs w:val="22"/>
+          <w:shd w:val="clear" w:color="auto" w:fill="FFFFFF"/>
+          <w:lang w:val="en-US"/>
+        </w:rPr>
+        <w:t xml:space="preserve">Step </w:t>
+      </w:r>
+      <w:r>
+        <w:rPr>
+          <w:color w:val="000000" w:themeColor="text1"/>
+          <w:sz w:val="22"/>
+          <w:szCs w:val="22"/>
+          <w:shd w:val="clear" w:color="auto" w:fill="FFFFFF"/>
+          <w:lang w:val="en-US"/>
+        </w:rPr>
+        <w:t>3</w:t>
+      </w:r>
+      <w:r>
+        <w:rPr>
+          <w:color w:val="000000" w:themeColor="text1"/>
+          <w:sz w:val="22"/>
+          <w:szCs w:val="22"/>
+          <w:shd w:val="clear" w:color="auto" w:fill="FFFFFF"/>
+          <w:lang w:val="en-US"/>
+        </w:rPr>
+        <w:t>:</w:t>
+      </w:r>
+      <w:r>
+        <w:rPr>
+          <w:color w:val="000000" w:themeColor="text1"/>
+          <w:sz w:val="22"/>
+          <w:szCs w:val="22"/>
+          <w:shd w:val="clear" w:color="auto" w:fill="FFFFFF"/>
+          <w:lang w:val="en-US"/>
+        </w:rPr>
+        <w:t xml:space="preserve"> merge two closest clusters</w:t>
+      </w:r>
+    </w:p>
+    <w:p>
+      <w:pPr>
+        <w:spacing w:line="480" w:lineRule="auto"/>
+        <w:ind w:left="720" w:firstLine="720"/>
+        <w:rPr>
+          <w:color w:val="000000" w:themeColor="text1"/>
+          <w:sz w:val="22"/>
+          <w:szCs w:val="22"/>
+          <w:shd w:val="clear" w:color="auto" w:fill="FFFFFF"/>
+          <w:lang w:val="en-US"/>
+        </w:rPr>
+      </w:pPr>
+      <w:r>
+        <w:rPr>
+          <w:color w:val="000000" w:themeColor="text1"/>
+          <w:sz w:val="22"/>
+          <w:szCs w:val="22"/>
+          <w:shd w:val="clear" w:color="auto" w:fill="FFFFFF"/>
+          <w:lang w:val="en-US"/>
+        </w:rPr>
+        <w:t xml:space="preserve">Step </w:t>
+      </w:r>
+      <w:r>
+        <w:rPr>
+          <w:color w:val="000000" w:themeColor="text1"/>
+          <w:sz w:val="22"/>
+          <w:szCs w:val="22"/>
+          <w:shd w:val="clear" w:color="auto" w:fill="FFFFFF"/>
+          <w:lang w:val="en-US"/>
+        </w:rPr>
+        <w:t>4</w:t>
+      </w:r>
+      <w:r>
+        <w:rPr>
+          <w:color w:val="000000" w:themeColor="text1"/>
+          <w:sz w:val="22"/>
+          <w:szCs w:val="22"/>
+          <w:shd w:val="clear" w:color="auto" w:fill="FFFFFF"/>
+          <w:lang w:val="en-US"/>
+        </w:rPr>
+        <w:t>:</w:t>
+      </w:r>
+      <w:r>
+        <w:rPr>
+          <w:color w:val="000000" w:themeColor="text1"/>
+          <w:sz w:val="22"/>
+          <w:szCs w:val="22"/>
+          <w:shd w:val="clear" w:color="auto" w:fill="FFFFFF"/>
+          <w:lang w:val="en-US"/>
+        </w:rPr>
+        <w:t xml:space="preserve"> recompute the proximity matrix</w:t>
+      </w:r>
+    </w:p>
+    <w:p>
+      <w:pPr>
+        <w:spacing w:line="480" w:lineRule="auto"/>
+        <w:rPr>
+          <w:color w:val="000000" w:themeColor="text1"/>
+          <w:sz w:val="22"/>
+          <w:szCs w:val="22"/>
+          <w:shd w:val="clear" w:color="auto" w:fill="FFFFFF"/>
+          <w:lang w:val="en-US"/>
+        </w:rPr>
+      </w:pPr>
+      <w:r>
+        <w:rPr>
+          <w:color w:val="000000" w:themeColor="text1"/>
+          <w:sz w:val="22"/>
+          <w:szCs w:val="22"/>
+          <w:shd w:val="clear" w:color="auto" w:fill="FFFFFF"/>
+          <w:lang w:val="en-US"/>
+        </w:rPr>
+        <w:tab/>
+        <w:t>Until all clusters are merged into one single cluster.</w:t>
+      </w:r>
+    </w:p>
+    <w:p>
+      <w:pPr>
+        <w:spacing w:line="480" w:lineRule="auto"/>
+        <w:rPr>
+          <w:color w:val="000000" w:themeColor="text1"/>
+          <w:sz w:val="22"/>
+          <w:szCs w:val="22"/>
+          <w:shd w:val="clear" w:color="auto" w:fill="FFFFFF"/>
+          <w:lang w:val="en-US"/>
+        </w:rPr>
+      </w:pPr>
+      <w:r>
+        <w:rPr>
+          <w:color w:val="000000" w:themeColor="text1"/>
+          <w:sz w:val="22"/>
+          <w:szCs w:val="22"/>
+          <w:shd w:val="clear" w:color="auto" w:fill="FFFFFF"/>
+          <w:lang w:val="en-US"/>
+        </w:rPr>
+        <w:t>There several approaches available for updating the proximity matrix</w:t>
+      </w:r>
+      <w:r>
+        <w:rPr>
+          <w:color w:val="000000" w:themeColor="text1"/>
+          <w:sz w:val="22"/>
+          <w:szCs w:val="22"/>
+          <w:shd w:val="clear" w:color="auto" w:fill="FFFFFF"/>
+          <w:lang w:val="en-US"/>
+        </w:rPr>
+        <w:t xml:space="preserve">, them being: taking the minimum distance between clusters, </w:t>
+      </w:r>
+      <w:r>
+        <w:rPr>
+          <w:color w:val="000000" w:themeColor="text1"/>
+          <w:sz w:val="22"/>
+          <w:szCs w:val="22"/>
+          <w:shd w:val="clear" w:color="auto" w:fill="FFFFFF"/>
+          <w:lang w:val="en-US"/>
+        </w:rPr>
+        <w:t xml:space="preserve">the </w:t>
+      </w:r>
+      <w:r>
+        <w:rPr>
+          <w:color w:val="000000" w:themeColor="text1"/>
+          <w:sz w:val="22"/>
+          <w:szCs w:val="22"/>
+          <w:shd w:val="clear" w:color="auto" w:fill="FFFFFF"/>
+          <w:lang w:val="en-US"/>
+        </w:rPr>
+        <w:t>maximum</w:t>
+      </w:r>
+      <w:r>
+        <w:rPr>
+          <w:color w:val="000000" w:themeColor="text1"/>
+          <w:sz w:val="22"/>
+          <w:szCs w:val="22"/>
+          <w:shd w:val="clear" w:color="auto" w:fill="FFFFFF"/>
+          <w:lang w:val="en-US"/>
+        </w:rPr>
+        <w:t xml:space="preserve"> distance</w:t>
+      </w:r>
+      <w:r>
+        <w:rPr>
+          <w:color w:val="000000" w:themeColor="text1"/>
+          <w:sz w:val="22"/>
+          <w:szCs w:val="22"/>
+          <w:shd w:val="clear" w:color="auto" w:fill="FFFFFF"/>
+          <w:lang w:val="en-US"/>
+        </w:rPr>
+        <w:t>, the average distance, the distance between centroids and many others.</w:t>
+      </w:r>
+    </w:p>
+    <w:p>
+      <w:pPr>
+        <w:spacing w:line="480" w:lineRule="auto"/>
+        <w:rPr>
+          <w:color w:val="000000" w:themeColor="text1"/>
+          <w:sz w:val="22"/>
+          <w:szCs w:val="22"/>
+          <w:shd w:val="clear" w:color="auto" w:fill="FFFFFF"/>
+        </w:rPr>
+      </w:pPr>
+      <w:r>
+        <w:rPr>
+          <w:color w:val="000000" w:themeColor="text1"/>
+          <w:sz w:val="22"/>
+          <w:szCs w:val="22"/>
+          <w:shd w:val="clear" w:color="auto" w:fill="FFFFFF"/>
+          <w:lang w:val="en-US"/>
+        </w:rPr>
+        <w:tab/>
+        <w:t>The problem with h</w:t>
+      </w:r>
+      <w:r>
+        <w:rPr>
+          <w:color w:val="000000" w:themeColor="text1"/>
+          <w:sz w:val="22"/>
+          <w:szCs w:val="22"/>
+          <w:shd w:val="clear" w:color="auto" w:fill="FFFFFF"/>
+          <w:lang w:val="en-US"/>
+        </w:rPr>
+        <w:t xml:space="preserve">ierarchical </w:t>
+      </w:r>
+      <w:r>
+        <w:rPr>
+          <w:color w:val="000000" w:themeColor="text1"/>
+          <w:sz w:val="22"/>
+          <w:szCs w:val="22"/>
+          <w:shd w:val="clear" w:color="auto" w:fill="FFFFFF"/>
+          <w:lang w:val="en-US"/>
+        </w:rPr>
+        <w:t>clustering</w:t>
+      </w:r>
+      <w:r>
+        <w:rPr>
+          <w:color w:val="000000" w:themeColor="text1"/>
+          <w:sz w:val="22"/>
+          <w:szCs w:val="22"/>
+          <w:shd w:val="clear" w:color="auto" w:fill="FFFFFF"/>
+          <w:lang w:val="en-US"/>
+        </w:rPr>
+        <w:t xml:space="preserve"> is that n</w:t>
+      </w:r>
+      <w:r>
+        <w:rPr>
+          <w:color w:val="000000" w:themeColor="text1"/>
+          <w:sz w:val="22"/>
+          <w:szCs w:val="22"/>
+          <w:shd w:val="clear" w:color="auto" w:fill="FFFFFF"/>
+          <w:lang w:val="en-US"/>
+        </w:rPr>
+        <w:t xml:space="preserve">o objective function is </w:t>
+      </w:r>
+      <w:r>
+        <w:rPr>
+          <w:color w:val="000000" w:themeColor="text1"/>
+          <w:sz w:val="22"/>
+          <w:szCs w:val="22"/>
+          <w:shd w:val="clear" w:color="auto" w:fill="FFFFFF"/>
+          <w:lang w:val="en-US"/>
+        </w:rPr>
+        <w:t xml:space="preserve">being </w:t>
+      </w:r>
+      <w:r>
+        <w:rPr>
+          <w:color w:val="000000" w:themeColor="text1"/>
+          <w:sz w:val="22"/>
+          <w:szCs w:val="22"/>
+          <w:shd w:val="clear" w:color="auto" w:fill="FFFFFF"/>
+          <w:lang w:val="en-US"/>
+        </w:rPr>
+        <w:t>directly minimized</w:t>
+      </w:r>
+      <w:r>
+        <w:rPr>
+          <w:color w:val="000000" w:themeColor="text1"/>
+          <w:sz w:val="22"/>
+          <w:szCs w:val="22"/>
+          <w:shd w:val="clear" w:color="auto" w:fill="FFFFFF"/>
+          <w:lang w:val="en-US"/>
+        </w:rPr>
+        <w:t>. Besides, if a decision to split or merge clusters is made, this action cannot be undone. The advantage is that it is not needed to specify the number of clusters to run the algorithm. It is possible to get any desired number of clusters by cutting the dendrogram (tree representation of the clustering)</w:t>
+      </w:r>
+      <w:r>
+        <w:rPr>
+          <w:color w:val="000000" w:themeColor="text1"/>
+          <w:sz w:val="22"/>
+          <w:szCs w:val="22"/>
+          <w:shd w:val="clear" w:color="auto" w:fill="FFFFFF"/>
+          <w:lang w:val="en-US"/>
+        </w:rPr>
+        <w:t xml:space="preserve"> at a proper level.</w:t>
+      </w:r>
     </w:p>
     <w:p>
       <w:pPr>
@@ -1403,6 +1995,171 @@
     <w:p>
       <w:pPr>
         <w:spacing w:line="480" w:lineRule="auto"/>
+        <w:rPr>
+          <w:color w:val="000000" w:themeColor="text1"/>
+          <w:sz w:val="22"/>
+          <w:szCs w:val="22"/>
+          <w:shd w:val="clear" w:color="auto" w:fill="FFFFFF"/>
+          <w:lang w:val="en-US"/>
+        </w:rPr>
+      </w:pPr>
+      <w:r>
+        <w:rPr>
+          <w:color w:val="000000" w:themeColor="text1"/>
+          <w:sz w:val="22"/>
+          <w:szCs w:val="22"/>
+          <w:shd w:val="clear" w:color="auto" w:fill="FFFFFF"/>
+          <w:lang w:val="en-US"/>
+        </w:rPr>
+        <w:tab/>
+        <w:t>Density</w:t>
+      </w:r>
+      <w:r>
+        <w:rPr>
+          <w:color w:val="000000" w:themeColor="text1"/>
+          <w:sz w:val="22"/>
+          <w:szCs w:val="22"/>
+          <w:shd w:val="clear" w:color="auto" w:fill="FFFFFF"/>
+          <w:lang w:val="en-US"/>
+        </w:rPr>
+        <w:t xml:space="preserve">-based </w:t>
+      </w:r>
+      <w:r>
+        <w:rPr>
+          <w:color w:val="000000" w:themeColor="text1"/>
+          <w:sz w:val="22"/>
+          <w:szCs w:val="22"/>
+          <w:shd w:val="clear" w:color="auto" w:fill="FFFFFF"/>
+          <w:lang w:val="en-US"/>
+        </w:rPr>
+        <w:t>Spatial Clustering of Applications with Noise</w:t>
+      </w:r>
+      <w:r>
+        <w:rPr>
+          <w:color w:val="000000" w:themeColor="text1"/>
+          <w:sz w:val="22"/>
+          <w:szCs w:val="22"/>
+          <w:shd w:val="clear" w:color="auto" w:fill="FFFFFF"/>
+          <w:lang w:val="en-US"/>
+        </w:rPr>
+        <w:t xml:space="preserve"> is a clustering algorithm that is capable of finding clusters based on its points density as well as finding and eliminating outliers</w:t>
+      </w:r>
+    </w:p>
+    <w:p>
+      <w:pPr>
+        <w:spacing w:line="480" w:lineRule="auto"/>
+        <w:ind w:firstLine="720"/>
+        <w:rPr>
+          <w:color w:val="000000" w:themeColor="text1"/>
+          <w:sz w:val="22"/>
+          <w:szCs w:val="22"/>
+          <w:shd w:val="clear" w:color="auto" w:fill="FFFFFF"/>
+          <w:lang w:val="en-US"/>
+        </w:rPr>
+      </w:pPr>
+      <w:r>
+        <w:rPr>
+          <w:color w:val="000000" w:themeColor="text1"/>
+          <w:sz w:val="22"/>
+          <w:szCs w:val="22"/>
+          <w:shd w:val="clear" w:color="auto" w:fill="FFFFFF"/>
+          <w:lang w:val="en-US"/>
+        </w:rPr>
+        <w:t xml:space="preserve">DBSCAN </w:t>
+      </w:r>
+      <w:r>
+        <w:rPr>
+          <w:color w:val="000000" w:themeColor="text1"/>
+          <w:sz w:val="22"/>
+          <w:szCs w:val="22"/>
+          <w:shd w:val="clear" w:color="auto" w:fill="FFFFFF"/>
+          <w:lang w:val="en-US"/>
+        </w:rPr>
+        <w:t>a</w:t>
+      </w:r>
+      <w:r>
+        <w:rPr>
+          <w:color w:val="000000" w:themeColor="text1"/>
+          <w:sz w:val="22"/>
+          <w:szCs w:val="22"/>
+          <w:shd w:val="clear" w:color="auto" w:fill="FFFFFF"/>
+          <w:lang w:val="en-US"/>
+        </w:rPr>
+        <w:t>lgorithm</w:t>
+      </w:r>
+      <w:r>
+        <w:rPr>
+          <w:color w:val="000000" w:themeColor="text1"/>
+          <w:sz w:val="22"/>
+          <w:szCs w:val="22"/>
+          <w:shd w:val="clear" w:color="auto" w:fill="FFFFFF"/>
+          <w:lang w:val="en-US"/>
+        </w:rPr>
+        <w:t>:</w:t>
+      </w:r>
+    </w:p>
+    <w:p>
+      <w:pPr>
+        <w:spacing w:line="480" w:lineRule="auto"/>
+        <w:ind w:firstLine="720"/>
+        <w:rPr>
+          <w:color w:val="000000" w:themeColor="text1"/>
+          <w:sz w:val="22"/>
+          <w:szCs w:val="22"/>
+          <w:shd w:val="clear" w:color="auto" w:fill="FFFFFF"/>
+          <w:lang w:val="en-US"/>
+        </w:rPr>
+      </w:pPr>
+      <w:r>
+        <w:rPr>
+          <w:color w:val="000000" w:themeColor="text1"/>
+          <w:sz w:val="22"/>
+          <w:szCs w:val="22"/>
+          <w:shd w:val="clear" w:color="auto" w:fill="FFFFFF"/>
+          <w:lang w:val="en-US"/>
+        </w:rPr>
+        <w:t xml:space="preserve">Step 1: find </w:t>
+      </w:r>
+      <w:r>
+        <w:rPr>
+          <w:color w:val="000000" w:themeColor="text1"/>
+          <w:sz w:val="22"/>
+          <w:szCs w:val="22"/>
+          <w:shd w:val="clear" w:color="auto" w:fill="FFFFFF"/>
+          <w:lang w:val="en-US"/>
+        </w:rPr>
+        <w:t>neighbors of every point within the radius epsilon and identify core con</w:t>
+      </w:r>
+    </w:p>
+    <w:p>
+      <w:pPr>
+        <w:spacing w:line="480" w:lineRule="auto"/>
+        <w:ind w:firstLine="720"/>
+        <w:rPr>
+          <w:color w:val="000000" w:themeColor="text1"/>
+          <w:sz w:val="22"/>
+          <w:szCs w:val="22"/>
+          <w:shd w:val="clear" w:color="auto" w:fill="FFFFFF"/>
+          <w:lang w:val="en-US"/>
+        </w:rPr>
+      </w:pPr>
+      <w:proofErr w:type="spellStart"/>
+      <w:r>
+        <w:rPr>
+          <w:color w:val="000000" w:themeColor="text1"/>
+          <w:sz w:val="22"/>
+          <w:szCs w:val="22"/>
+          <w:shd w:val="clear" w:color="auto" w:fill="FFFFFF"/>
+          <w:lang w:val="en-US"/>
+        </w:rPr>
+        <w:t>ints</w:t>
+      </w:r>
+      <w:proofErr w:type="spellEnd"/>
+    </w:p>
+    <w:p>
+      <w:pPr>
+        <w:spacing w:line="480" w:lineRule="auto"/>
+        <w:jc w:val="center"/>
         <w:rPr>
           <w:b/>
           <w:bCs/>
@@ -1452,6 +2209,33 @@
         </w:rPr>
         <w:lastRenderedPageBreak/>
         <w:t>Results</w:t>
+      </w:r>
+    </w:p>
+    <w:p>
+      <w:pPr>
+        <w:spacing w:line="480" w:lineRule="auto"/>
+        <w:jc w:val="center"/>
+        <w:rPr>
+          <w:b/>
+          <w:bCs/>
+          <w:color w:val="000000" w:themeColor="text1"/>
+          <w:sz w:val="22"/>
+          <w:szCs w:val="22"/>
+          <w:shd w:val="clear" w:color="auto" w:fill="FFFFFF"/>
+          <w:lang w:val="en-US"/>
+        </w:rPr>
+      </w:pPr>
+      <w:r>
+        <w:rPr>
+          <w:b/>
+          <w:bCs/>
+          <w:color w:val="000000" w:themeColor="text1"/>
+          <w:sz w:val="22"/>
+          <w:szCs w:val="22"/>
+          <w:shd w:val="clear" w:color="auto" w:fill="FFFFFF"/>
+          <w:lang w:val="en-US"/>
+        </w:rPr>
+        <w:t>Countries dataset</w:t>
       </w:r>
     </w:p>
     <w:p>
@@ -1496,7 +2280,7 @@
                     <pic:cNvPicPr/>
                   </pic:nvPicPr>
                   <pic:blipFill>
-                    <a:blip r:embed="rId10" cstate="print">
+                    <a:blip r:embed="rId11" cstate="print">
                       <a:extLst>
                         <a:ext uri="{28A0092B-C50C-407E-A947-70E740481C1C}">
                           <a14:useLocalDpi xmlns:a14="http://schemas.microsoft.com/office/drawing/2010/main" val="0"/>
@@ -1565,7 +2349,7 @@
                     <pic:cNvPicPr/>
                   </pic:nvPicPr>
                   <pic:blipFill>
-                    <a:blip r:embed="rId11" cstate="print">
+                    <a:blip r:embed="rId12" cstate="print">
                       <a:extLst>
                         <a:ext uri="{28A0092B-C50C-407E-A947-70E740481C1C}">
                           <a14:useLocalDpi xmlns:a14="http://schemas.microsoft.com/office/drawing/2010/main" val="0"/>
@@ -1621,8 +2405,8 @@
         <w:lastRenderedPageBreak/>
         <w:drawing>
           <wp:inline distT="0" distB="0" distL="0" distR="0">
-            <wp:extent cx="5511800" cy="3309482"/>
-            <wp:effectExtent l="0" t="0" r="0" b="5715"/>
+            <wp:extent cx="5308979" cy="3187700"/>
+            <wp:effectExtent l="0" t="0" r="0" b="0"/>
             <wp:docPr id="2140551724" name="Picture 2"/>
             <wp:cNvGraphicFramePr>
               <a:graphicFrameLocks xmlns:a="http://schemas.openxmlformats.org/drawingml/2006/main" noChangeAspect="1"/>
@@ -1632,60 +2416,6 @@
                 <pic:pic xmlns:pic="http://schemas.openxmlformats.org/drawingml/2006/picture">
                   <pic:nvPicPr>
                     <pic:cNvPr id="2140551724" name="Picture 2140551724"/>
-                    <pic:cNvPicPr/>
-                  </pic:nvPicPr>
-                  <pic:blipFill>
-                    <a:blip r:embed="rId12" cstate="print">
-                      <a:extLst>
-                        <a:ext uri="{28A0092B-C50C-407E-A947-70E740481C1C}">
-                          <a14:useLocalDpi xmlns:a14="http://schemas.microsoft.com/office/drawing/2010/main" val="0"/>
-                        </a:ext>
-                      </a:extLst>
-                    </a:blip>
-                    <a:stretch>
-                      <a:fillRect/>
-                    </a:stretch>
-                  </pic:blipFill>
-                  <pic:spPr>
-                    <a:xfrm>
-                      <a:off x="0" y="0"/>
-                      <a:ext cx="5530458" cy="3320685"/>
-                    </a:xfrm>
-                    <a:prstGeom prst="rect">
-                      <a:avLst/>
-                    </a:prstGeom>
-                  </pic:spPr>
-                </pic:pic>
-              </a:graphicData>
-            </a:graphic>
-          </wp:inline>
-        </w:drawing>
-      </w:r>
-      <w:r>
-        <w:rPr>
-          <w:b/>
-          <w:bCs/>
-          <w:noProof/>
-          <w:color w:val="000000" w:themeColor="text1"/>
-          <w:sz w:val="22"/>
-          <w:szCs w:val="22"/>
-          <w:shd w:val="clear" w:color="auto" w:fill="FFFFFF"/>
-          <w:lang w:val="en-US"/>
-          <w14:ligatures w14:val="standardContextual"/>
-        </w:rPr>
-        <w:drawing>
-          <wp:inline distT="0" distB="0" distL="0" distR="0">
-            <wp:extent cx="5461000" cy="3278980"/>
-            <wp:effectExtent l="0" t="0" r="0" b="0"/>
-            <wp:docPr id="1344127196" name="Picture 8"/>
-            <wp:cNvGraphicFramePr>
-              <a:graphicFrameLocks xmlns:a="http://schemas.openxmlformats.org/drawingml/2006/main" noChangeAspect="1"/>
-            </wp:cNvGraphicFramePr>
-            <a:graphic xmlns:a="http://schemas.openxmlformats.org/drawingml/2006/main">
-              <a:graphicData uri="http://schemas.openxmlformats.org/drawingml/2006/picture">
-                <pic:pic xmlns:pic="http://schemas.openxmlformats.org/drawingml/2006/picture">
-                  <pic:nvPicPr>
-                    <pic:cNvPr id="1344127196" name="Picture 1344127196"/>
                     <pic:cNvPicPr/>
                   </pic:nvPicPr>
                   <pic:blipFill>
@@ -1703,7 +2433,7 @@
                   <pic:spPr>
                     <a:xfrm>
                       <a:off x="0" y="0"/>
-                      <a:ext cx="5481928" cy="3291546"/>
+                      <a:ext cx="5356451" cy="3216204"/>
                     </a:xfrm>
                     <a:prstGeom prst="rect">
                       <a:avLst/>
@@ -1715,6 +2445,21 @@
           </wp:inline>
         </w:drawing>
       </w:r>
+    </w:p>
+    <w:p>
+      <w:pPr>
+        <w:spacing w:line="480" w:lineRule="auto"/>
+        <w:jc w:val="center"/>
+        <w:rPr>
+          <w:b/>
+          <w:bCs/>
+          <w:color w:val="000000" w:themeColor="text1"/>
+          <w:sz w:val="22"/>
+          <w:szCs w:val="22"/>
+          <w:shd w:val="clear" w:color="auto" w:fill="FFFFFF"/>
+          <w:lang w:val="en-US"/>
+        </w:rPr>
+      </w:pPr>
       <w:r>
         <w:rPr>
           <w:b/>
@@ -1727,12 +2472,11 @@
           <w:lang w:val="en-US"/>
           <w14:ligatures w14:val="standardContextual"/>
         </w:rPr>
-        <w:lastRenderedPageBreak/>
         <w:drawing>
-          <wp:inline distT="0" distB="0" distL="0" distR="0">
-            <wp:extent cx="5537200" cy="3324733"/>
-            <wp:effectExtent l="0" t="0" r="0" b="3175"/>
-            <wp:docPr id="797431489" name="Picture 4"/>
+          <wp:inline distT="0" distB="0" distL="0" distR="0" wp14:anchorId="09023536" wp14:editId="34C017C8">
+            <wp:extent cx="5334000" cy="3202725"/>
+            <wp:effectExtent l="0" t="0" r="0" b="0"/>
+            <wp:docPr id="1849865340" name="Picture 1"/>
             <wp:cNvGraphicFramePr>
               <a:graphicFrameLocks xmlns:a="http://schemas.openxmlformats.org/drawingml/2006/main" noChangeAspect="1"/>
             </wp:cNvGraphicFramePr>
@@ -1740,7 +2484,7 @@
               <a:graphicData uri="http://schemas.openxmlformats.org/drawingml/2006/picture">
                 <pic:pic xmlns:pic="http://schemas.openxmlformats.org/drawingml/2006/picture">
                   <pic:nvPicPr>
-                    <pic:cNvPr id="797431489" name="Picture 797431489"/>
+                    <pic:cNvPr id="1849865340" name="Picture 1849865340"/>
                     <pic:cNvPicPr/>
                   </pic:nvPicPr>
                   <pic:blipFill>
@@ -1758,7 +2502,7 @@
                   <pic:spPr>
                     <a:xfrm>
                       <a:off x="0" y="0"/>
-                      <a:ext cx="5567842" cy="3343132"/>
+                      <a:ext cx="5358635" cy="3217517"/>
                     </a:xfrm>
                     <a:prstGeom prst="rect">
                       <a:avLst/>
@@ -1770,6 +2514,48 @@
           </wp:inline>
         </w:drawing>
       </w:r>
+    </w:p>
+    <w:p>
+      <w:pPr>
+        <w:spacing w:line="480" w:lineRule="auto"/>
+        <w:jc w:val="center"/>
+        <w:rPr>
+          <w:b/>
+          <w:bCs/>
+          <w:color w:val="000000" w:themeColor="text1"/>
+          <w:sz w:val="22"/>
+          <w:szCs w:val="22"/>
+          <w:shd w:val="clear" w:color="auto" w:fill="FFFFFF"/>
+          <w:lang w:val="en-US"/>
+        </w:rPr>
+      </w:pPr>
+      <w:r>
+        <w:rPr>
+          <w:b/>
+          <w:bCs/>
+          <w:color w:val="000000" w:themeColor="text1"/>
+          <w:sz w:val="22"/>
+          <w:szCs w:val="22"/>
+          <w:shd w:val="clear" w:color="auto" w:fill="FFFFFF"/>
+          <w:lang w:val="en-US"/>
+        </w:rPr>
+        <w:t>Customers dataset</w:t>
+      </w:r>
+    </w:p>
+    <w:p>
+      <w:pPr>
+        <w:spacing w:line="480" w:lineRule="auto"/>
+        <w:jc w:val="center"/>
+        <w:rPr>
+          <w:b/>
+          <w:bCs/>
+          <w:color w:val="000000" w:themeColor="text1"/>
+          <w:sz w:val="22"/>
+          <w:szCs w:val="22"/>
+          <w:shd w:val="clear" w:color="auto" w:fill="FFFFFF"/>
+          <w:lang w:val="en-US"/>
+        </w:rPr>
+      </w:pPr>
       <w:r>
         <w:rPr>
           <w:b/>
@@ -1782,11 +2568,12 @@
           <w:lang w:val="en-US"/>
           <w14:ligatures w14:val="standardContextual"/>
         </w:rPr>
+        <w:lastRenderedPageBreak/>
         <w:drawing>
-          <wp:inline distT="0" distB="0" distL="0" distR="0">
-            <wp:extent cx="5499100" cy="3301856"/>
-            <wp:effectExtent l="0" t="0" r="0" b="635"/>
-            <wp:docPr id="993573708" name="Picture 5"/>
+          <wp:inline distT="0" distB="0" distL="0" distR="0" wp14:anchorId="329F2C17" wp14:editId="1F6B4CD8">
+            <wp:extent cx="5287826" cy="3175000"/>
+            <wp:effectExtent l="0" t="0" r="0" b="0"/>
+            <wp:docPr id="797431489" name="Picture 4"/>
             <wp:cNvGraphicFramePr>
               <a:graphicFrameLocks xmlns:a="http://schemas.openxmlformats.org/drawingml/2006/main" noChangeAspect="1"/>
             </wp:cNvGraphicFramePr>
@@ -1794,7 +2581,7 @@
               <a:graphicData uri="http://schemas.openxmlformats.org/drawingml/2006/picture">
                 <pic:pic xmlns:pic="http://schemas.openxmlformats.org/drawingml/2006/picture">
                   <pic:nvPicPr>
-                    <pic:cNvPr id="993573708" name="Picture 993573708"/>
+                    <pic:cNvPr id="797431489" name="Picture 797431489"/>
                     <pic:cNvPicPr/>
                   </pic:nvPicPr>
                   <pic:blipFill>
@@ -1812,7 +2599,7 @@
                   <pic:spPr>
                     <a:xfrm>
                       <a:off x="0" y="0"/>
-                      <a:ext cx="5541670" cy="3327417"/>
+                      <a:ext cx="5345488" cy="3209622"/>
                     </a:xfrm>
                     <a:prstGeom prst="rect">
                       <a:avLst/>
@@ -1828,6 +2615,214 @@
         <w:rPr>
           <w:b/>
           <w:bCs/>
+          <w:noProof/>
+          <w:color w:val="000000" w:themeColor="text1"/>
+          <w:sz w:val="22"/>
+          <w:szCs w:val="22"/>
+          <w:shd w:val="clear" w:color="auto" w:fill="FFFFFF"/>
+          <w:lang w:val="en-US"/>
+          <w14:ligatures w14:val="standardContextual"/>
+        </w:rPr>
+        <w:drawing>
+          <wp:inline distT="0" distB="0" distL="0" distR="0" wp14:anchorId="338768FF" wp14:editId="6CD3CC69">
+            <wp:extent cx="5207000" cy="3126469"/>
+            <wp:effectExtent l="0" t="0" r="0" b="0"/>
+            <wp:docPr id="1344127196" name="Picture 8"/>
+            <wp:cNvGraphicFramePr>
+              <a:graphicFrameLocks xmlns:a="http://schemas.openxmlformats.org/drawingml/2006/main" noChangeAspect="1"/>
+            </wp:cNvGraphicFramePr>
+            <a:graphic xmlns:a="http://schemas.openxmlformats.org/drawingml/2006/main">
+              <a:graphicData uri="http://schemas.openxmlformats.org/drawingml/2006/picture">
+                <pic:pic xmlns:pic="http://schemas.openxmlformats.org/drawingml/2006/picture">
+                  <pic:nvPicPr>
+                    <pic:cNvPr id="1344127196" name="Picture 1344127196"/>
+                    <pic:cNvPicPr/>
+                  </pic:nvPicPr>
+                  <pic:blipFill>
+                    <a:blip r:embed="rId16" cstate="print">
+                      <a:extLst>
+                        <a:ext uri="{28A0092B-C50C-407E-A947-70E740481C1C}">
+                          <a14:useLocalDpi xmlns:a14="http://schemas.microsoft.com/office/drawing/2010/main" val="0"/>
+                        </a:ext>
+                      </a:extLst>
+                    </a:blip>
+                    <a:stretch>
+                      <a:fillRect/>
+                    </a:stretch>
+                  </pic:blipFill>
+                  <pic:spPr>
+                    <a:xfrm>
+                      <a:off x="0" y="0"/>
+                      <a:ext cx="5233845" cy="3142588"/>
+                    </a:xfrm>
+                    <a:prstGeom prst="rect">
+                      <a:avLst/>
+                    </a:prstGeom>
+                  </pic:spPr>
+                </pic:pic>
+              </a:graphicData>
+            </a:graphic>
+          </wp:inline>
+        </w:drawing>
+      </w:r>
+    </w:p>
+    <w:p>
+      <w:pPr>
+        <w:spacing w:line="480" w:lineRule="auto"/>
+        <w:jc w:val="center"/>
+        <w:rPr>
+          <w:b/>
+          <w:bCs/>
+          <w:color w:val="000000" w:themeColor="text1"/>
+          <w:sz w:val="22"/>
+          <w:szCs w:val="22"/>
+          <w:shd w:val="clear" w:color="auto" w:fill="FFFFFF"/>
+          <w:lang w:val="en-US"/>
+        </w:rPr>
+      </w:pPr>
+      <w:r>
+        <w:rPr>
+          <w:b/>
+          <w:bCs/>
+          <w:noProof/>
+          <w:color w:val="000000" w:themeColor="text1"/>
+          <w:sz w:val="22"/>
+          <w:szCs w:val="22"/>
+          <w:shd w:val="clear" w:color="auto" w:fill="FFFFFF"/>
+          <w:lang w:val="en-US"/>
+          <w14:ligatures w14:val="standardContextual"/>
+        </w:rPr>
+        <w:lastRenderedPageBreak/>
+        <w:drawing>
+          <wp:inline distT="0" distB="0" distL="0" distR="0">
+            <wp:extent cx="5012860" cy="3009900"/>
+            <wp:effectExtent l="0" t="0" r="3810" b="0"/>
+            <wp:docPr id="993573708" name="Picture 5"/>
+            <wp:cNvGraphicFramePr>
+              <a:graphicFrameLocks xmlns:a="http://schemas.openxmlformats.org/drawingml/2006/main" noChangeAspect="1"/>
+            </wp:cNvGraphicFramePr>
+            <a:graphic xmlns:a="http://schemas.openxmlformats.org/drawingml/2006/main">
+              <a:graphicData uri="http://schemas.openxmlformats.org/drawingml/2006/picture">
+                <pic:pic xmlns:pic="http://schemas.openxmlformats.org/drawingml/2006/picture">
+                  <pic:nvPicPr>
+                    <pic:cNvPr id="993573708" name="Picture 993573708"/>
+                    <pic:cNvPicPr/>
+                  </pic:nvPicPr>
+                  <pic:blipFill>
+                    <a:blip r:embed="rId17" cstate="print">
+                      <a:extLst>
+                        <a:ext uri="{28A0092B-C50C-407E-A947-70E740481C1C}">
+                          <a14:useLocalDpi xmlns:a14="http://schemas.microsoft.com/office/drawing/2010/main" val="0"/>
+                        </a:ext>
+                      </a:extLst>
+                    </a:blip>
+                    <a:stretch>
+                      <a:fillRect/>
+                    </a:stretch>
+                  </pic:blipFill>
+                  <pic:spPr>
+                    <a:xfrm>
+                      <a:off x="0" y="0"/>
+                      <a:ext cx="5080819" cy="3050705"/>
+                    </a:xfrm>
+                    <a:prstGeom prst="rect">
+                      <a:avLst/>
+                    </a:prstGeom>
+                  </pic:spPr>
+                </pic:pic>
+              </a:graphicData>
+            </a:graphic>
+          </wp:inline>
+        </w:drawing>
+      </w:r>
+    </w:p>
+    <w:p>
+      <w:pPr>
+        <w:spacing w:line="480" w:lineRule="auto"/>
+        <w:jc w:val="center"/>
+        <w:rPr>
+          <w:b/>
+          <w:bCs/>
+          <w:color w:val="000000" w:themeColor="text1"/>
+          <w:sz w:val="22"/>
+          <w:szCs w:val="22"/>
+          <w:shd w:val="clear" w:color="auto" w:fill="FFFFFF"/>
+          <w:lang w:val="en-US"/>
+        </w:rPr>
+      </w:pPr>
+    </w:p>
+    <w:p>
+      <w:pPr>
+        <w:spacing w:line="480" w:lineRule="auto"/>
+        <w:jc w:val="center"/>
+        <w:rPr>
+          <w:b/>
+          <w:bCs/>
+          <w:color w:val="000000" w:themeColor="text1"/>
+          <w:sz w:val="22"/>
+          <w:szCs w:val="22"/>
+          <w:shd w:val="clear" w:color="auto" w:fill="FFFFFF"/>
+          <w:lang w:val="en-US"/>
+        </w:rPr>
+      </w:pPr>
+      <w:r>
+        <w:rPr>
+          <w:b/>
+          <w:bCs/>
+          <w:noProof/>
+          <w:color w:val="000000" w:themeColor="text1"/>
+          <w:sz w:val="22"/>
+          <w:szCs w:val="22"/>
+          <w:shd w:val="clear" w:color="auto" w:fill="FFFFFF"/>
+          <w:lang w:val="en-US"/>
+          <w14:ligatures w14:val="standardContextual"/>
+        </w:rPr>
+        <w:drawing>
+          <wp:inline distT="0" distB="0" distL="0" distR="0" wp14:anchorId="43509BD3" wp14:editId="0676BC68">
+            <wp:extent cx="5097466" cy="3060700"/>
+            <wp:effectExtent l="0" t="0" r="0" b="0"/>
+            <wp:docPr id="700184628" name="Picture 2"/>
+            <wp:cNvGraphicFramePr>
+              <a:graphicFrameLocks xmlns:a="http://schemas.openxmlformats.org/drawingml/2006/main" noChangeAspect="1"/>
+            </wp:cNvGraphicFramePr>
+            <a:graphic xmlns:a="http://schemas.openxmlformats.org/drawingml/2006/main">
+              <a:graphicData uri="http://schemas.openxmlformats.org/drawingml/2006/picture">
+                <pic:pic xmlns:pic="http://schemas.openxmlformats.org/drawingml/2006/picture">
+                  <pic:nvPicPr>
+                    <pic:cNvPr id="700184628" name="Picture 700184628"/>
+                    <pic:cNvPicPr/>
+                  </pic:nvPicPr>
+                  <pic:blipFill>
+                    <a:blip r:embed="rId18" cstate="print">
+                      <a:extLst>
+                        <a:ext uri="{28A0092B-C50C-407E-A947-70E740481C1C}">
+                          <a14:useLocalDpi xmlns:a14="http://schemas.microsoft.com/office/drawing/2010/main" val="0"/>
+                        </a:ext>
+                      </a:extLst>
+                    </a:blip>
+                    <a:stretch>
+                      <a:fillRect/>
+                    </a:stretch>
+                  </pic:blipFill>
+                  <pic:spPr>
+                    <a:xfrm>
+                      <a:off x="0" y="0"/>
+                      <a:ext cx="5125368" cy="3077453"/>
+                    </a:xfrm>
+                    <a:prstGeom prst="rect">
+                      <a:avLst/>
+                    </a:prstGeom>
+                  </pic:spPr>
+                </pic:pic>
+              </a:graphicData>
+            </a:graphic>
+          </wp:inline>
+        </w:drawing>
+      </w:r>
+      <w:r>
+        <w:rPr>
+          <w:b/>
+          <w:bCs/>
           <w:color w:val="000000" w:themeColor="text1"/>
           <w:sz w:val="22"/>
           <w:szCs w:val="22"/>
@@ -2424,718 +3419,87 @@
     </w:p>
     <w:p>
       <w:pPr>
-        <w:pStyle w:val="NormalWeb"/>
-        <w:spacing w:before="0" w:beforeAutospacing="0" w:after="0" w:afterAutospacing="0" w:line="480" w:lineRule="auto"/>
-        <w:ind w:left="851" w:hanging="851"/>
-        <w:rPr>
-          <w:color w:val="000000"/>
-          <w:sz w:val="22"/>
-          <w:szCs w:val="22"/>
-        </w:rPr>
-      </w:pPr>
-      <w:r>
-        <w:rPr>
-          <w:color w:val="000000"/>
-          <w:sz w:val="22"/>
-          <w:szCs w:val="22"/>
-        </w:rPr>
-        <w:t>Atasu</w:t>
-      </w:r>
-      <w:r>
-        <w:rPr>
-          <w:color w:val="000000"/>
-          <w:sz w:val="22"/>
-          <w:szCs w:val="22"/>
-          <w:lang w:val="en-US"/>
-        </w:rPr>
-        <w:t>, A.</w:t>
-      </w:r>
-      <w:r>
-        <w:rPr>
-          <w:color w:val="000000"/>
-          <w:sz w:val="22"/>
-          <w:szCs w:val="22"/>
-        </w:rPr>
-        <w:t>, Duran</w:t>
-      </w:r>
-      <w:r>
-        <w:rPr>
-          <w:color w:val="000000"/>
-          <w:sz w:val="22"/>
-          <w:szCs w:val="22"/>
-          <w:lang w:val="en-US"/>
-        </w:rPr>
-        <w:t xml:space="preserve">, </w:t>
-      </w:r>
-      <w:r>
-        <w:rPr>
-          <w:color w:val="000000"/>
-          <w:sz w:val="22"/>
-          <w:szCs w:val="22"/>
-        </w:rPr>
-        <w:t>S</w:t>
-      </w:r>
-      <w:r>
-        <w:rPr>
-          <w:color w:val="000000"/>
-          <w:sz w:val="22"/>
-          <w:szCs w:val="22"/>
-          <w:lang w:val="en-US"/>
-        </w:rPr>
-        <w:t>.</w:t>
-      </w:r>
-      <w:r>
-        <w:rPr>
-          <w:color w:val="000000"/>
-          <w:sz w:val="22"/>
-          <w:szCs w:val="22"/>
-        </w:rPr>
-        <w:t>, &amp; Van Wassenhove</w:t>
-      </w:r>
-      <w:r>
-        <w:rPr>
-          <w:color w:val="000000"/>
-          <w:sz w:val="22"/>
-          <w:szCs w:val="22"/>
-          <w:lang w:val="en-US"/>
-        </w:rPr>
-        <w:t xml:space="preserve">, </w:t>
-      </w:r>
-      <w:r>
-        <w:rPr>
-          <w:color w:val="000000"/>
-          <w:sz w:val="22"/>
-          <w:szCs w:val="22"/>
-        </w:rPr>
-        <w:t>Luk N.</w:t>
-      </w:r>
-      <w:r>
-        <w:rPr>
-          <w:color w:val="000000"/>
-          <w:sz w:val="22"/>
-          <w:szCs w:val="22"/>
-          <w:lang w:val="en-US"/>
-        </w:rPr>
-        <w:t xml:space="preserve"> </w:t>
-      </w:r>
-      <w:r>
-        <w:rPr>
-          <w:color w:val="000000"/>
-          <w:sz w:val="22"/>
-          <w:szCs w:val="22"/>
-        </w:rPr>
-        <w:t>(2022</w:t>
-      </w:r>
-      <w:r>
-        <w:rPr>
-          <w:color w:val="000000"/>
-          <w:sz w:val="22"/>
-          <w:szCs w:val="22"/>
-          <w:lang w:val="en-US"/>
-        </w:rPr>
-        <w:t>, June 18</w:t>
-      </w:r>
-      <w:r>
-        <w:rPr>
-          <w:color w:val="000000"/>
-          <w:sz w:val="22"/>
-          <w:szCs w:val="22"/>
-        </w:rPr>
-        <w:t>).</w:t>
-      </w:r>
-      <w:r>
-        <w:rPr>
-          <w:rStyle w:val="apple-converted-space"/>
-          <w:rFonts w:eastAsiaTheme="majorEastAsia"/>
-          <w:color w:val="000000"/>
-          <w:sz w:val="22"/>
-          <w:szCs w:val="22"/>
-        </w:rPr>
-        <w:t> </w:t>
-      </w:r>
-      <w:r>
-        <w:rPr>
-          <w:color w:val="000000"/>
-          <w:sz w:val="22"/>
-          <w:szCs w:val="22"/>
-        </w:rPr>
-        <w:t>The</w:t>
-      </w:r>
-      <w:r>
-        <w:rPr>
-          <w:color w:val="000000"/>
-          <w:sz w:val="22"/>
-          <w:szCs w:val="22"/>
-          <w:lang w:val="en-US"/>
-        </w:rPr>
-        <w:t xml:space="preserve"> D</w:t>
-      </w:r>
-      <w:r>
-        <w:rPr>
-          <w:color w:val="000000"/>
-          <w:sz w:val="22"/>
-          <w:szCs w:val="22"/>
-        </w:rPr>
-        <w:t xml:space="preserve">ark </w:t>
-      </w:r>
-      <w:r>
-        <w:rPr>
-          <w:color w:val="000000"/>
-          <w:sz w:val="22"/>
-          <w:szCs w:val="22"/>
-          <w:lang w:val="en-US"/>
-        </w:rPr>
-        <w:t>S</w:t>
-      </w:r>
-      <w:r>
-        <w:rPr>
-          <w:color w:val="000000"/>
-          <w:sz w:val="22"/>
-          <w:szCs w:val="22"/>
-        </w:rPr>
-        <w:t xml:space="preserve">ide of </w:t>
-      </w:r>
-      <w:r>
-        <w:rPr>
-          <w:color w:val="000000"/>
-          <w:sz w:val="22"/>
-          <w:szCs w:val="22"/>
-          <w:lang w:val="en-US"/>
-        </w:rPr>
-        <w:t>S</w:t>
-      </w:r>
-      <w:r>
-        <w:rPr>
-          <w:color w:val="000000"/>
-          <w:sz w:val="22"/>
-          <w:szCs w:val="22"/>
-        </w:rPr>
-        <w:t xml:space="preserve">olar </w:t>
-      </w:r>
-      <w:r>
-        <w:rPr>
-          <w:color w:val="000000"/>
-          <w:sz w:val="22"/>
-          <w:szCs w:val="22"/>
-          <w:lang w:val="en-US"/>
-        </w:rPr>
-        <w:t>P</w:t>
-      </w:r>
-      <w:r>
-        <w:rPr>
-          <w:color w:val="000000"/>
-          <w:sz w:val="22"/>
-          <w:szCs w:val="22"/>
-        </w:rPr>
-        <w:t>ower.</w:t>
-      </w:r>
-      <w:r>
-        <w:rPr>
-          <w:color w:val="000000"/>
-          <w:sz w:val="22"/>
-          <w:szCs w:val="22"/>
-          <w:lang w:val="en-US"/>
-        </w:rPr>
-        <w:t xml:space="preserve"> </w:t>
-      </w:r>
-      <w:r>
-        <w:rPr>
-          <w:i/>
-          <w:iCs/>
-          <w:color w:val="000000" w:themeColor="text1"/>
-          <w:sz w:val="22"/>
-          <w:szCs w:val="22"/>
-        </w:rPr>
-        <w:t>Harvard Business Review</w:t>
-      </w:r>
-      <w:r>
-        <w:rPr>
-          <w:i/>
-          <w:iCs/>
-          <w:color w:val="000000"/>
-          <w:sz w:val="22"/>
-          <w:szCs w:val="22"/>
-        </w:rPr>
-        <w:t>.</w:t>
-      </w:r>
-      <w:r>
-        <w:rPr>
-          <w:color w:val="000000"/>
-          <w:sz w:val="22"/>
-          <w:szCs w:val="22"/>
-          <w:lang w:val="en-US"/>
-        </w:rPr>
-        <w:t xml:space="preserve"> </w:t>
-      </w:r>
-      <w:hyperlink r:id="rId16" w:history="1">
-        <w:r>
-          <w:rPr>
-            <w:rStyle w:val="Hyperlink"/>
-            <w:rFonts w:eastAsiaTheme="majorEastAsia"/>
-            <w:sz w:val="22"/>
-            <w:szCs w:val="22"/>
-          </w:rPr>
-          <w:t>https://hbr.org/2021/06/the-dark-side-of-solar-power</w:t>
-        </w:r>
-      </w:hyperlink>
-    </w:p>
-    <w:p>
-      <w:pPr>
-        <w:pStyle w:val="NormalWeb"/>
-        <w:spacing w:before="0" w:beforeAutospacing="0" w:after="0" w:afterAutospacing="0" w:line="480" w:lineRule="auto"/>
-        <w:ind w:left="851" w:hanging="851"/>
-        <w:rPr>
-          <w:sz w:val="22"/>
-          <w:szCs w:val="22"/>
-        </w:rPr>
-      </w:pPr>
-      <w:r>
-        <w:rPr>
-          <w:sz w:val="22"/>
-          <w:szCs w:val="22"/>
-        </w:rPr>
-        <w:t>Bauer, S.</w:t>
-      </w:r>
-      <w:r>
-        <w:rPr>
-          <w:sz w:val="22"/>
-          <w:szCs w:val="22"/>
-          <w:lang w:val="en-US"/>
-        </w:rPr>
-        <w:t xml:space="preserve"> (</w:t>
-      </w:r>
-      <w:r>
-        <w:rPr>
-          <w:sz w:val="22"/>
-          <w:szCs w:val="22"/>
-        </w:rPr>
-        <w:t>2020</w:t>
-      </w:r>
-      <w:r>
-        <w:rPr>
-          <w:sz w:val="22"/>
-          <w:szCs w:val="22"/>
-          <w:lang w:val="en-US"/>
-        </w:rPr>
-        <w:t xml:space="preserve">, </w:t>
-      </w:r>
-      <w:r>
-        <w:rPr>
-          <w:sz w:val="22"/>
-          <w:szCs w:val="22"/>
-        </w:rPr>
-        <w:t>Dec</w:t>
-      </w:r>
-      <w:r>
-        <w:rPr>
-          <w:sz w:val="22"/>
-          <w:szCs w:val="22"/>
-          <w:lang w:val="en-US"/>
-        </w:rPr>
-        <w:t>ember 2).</w:t>
-      </w:r>
-      <w:r>
-        <w:rPr>
-          <w:sz w:val="22"/>
-          <w:szCs w:val="22"/>
-        </w:rPr>
-        <w:t xml:space="preserve"> </w:t>
-      </w:r>
-      <w:r>
-        <w:rPr>
-          <w:i/>
-          <w:iCs/>
-          <w:sz w:val="22"/>
-          <w:szCs w:val="22"/>
-        </w:rPr>
-        <w:t>Explainer: The Opportunities and Challenges of the Lithium Industry.</w:t>
-      </w:r>
-      <w:r>
-        <w:rPr>
-          <w:i/>
-          <w:iCs/>
-          <w:sz w:val="22"/>
-          <w:szCs w:val="22"/>
-          <w:lang w:val="en-US"/>
-        </w:rPr>
-        <w:t xml:space="preserve"> </w:t>
-      </w:r>
-      <w:hyperlink r:id="rId17" w:history="1">
-        <w:r>
-          <w:rPr>
-            <w:rStyle w:val="Hyperlink"/>
-            <w:rFonts w:eastAsiaTheme="majorEastAsia"/>
-            <w:sz w:val="22"/>
-            <w:szCs w:val="22"/>
-          </w:rPr>
-          <w:t>https://dialogochino.net/en/extractive-industries/38662-explainer-the-opportunities-and-challenges-of-the-lithium-industry/</w:t>
-        </w:r>
-      </w:hyperlink>
-    </w:p>
-    <w:p>
-      <w:pPr>
-        <w:pStyle w:val="NormalWeb"/>
-        <w:spacing w:before="0" w:beforeAutospacing="0" w:after="0" w:afterAutospacing="0" w:line="480" w:lineRule="auto"/>
-        <w:ind w:left="851" w:hanging="851"/>
-        <w:rPr>
-          <w:sz w:val="22"/>
-          <w:szCs w:val="22"/>
-        </w:rPr>
-      </w:pPr>
-      <w:r>
-        <w:rPr>
-          <w:color w:val="000000" w:themeColor="text1"/>
-          <w:sz w:val="22"/>
-          <w:szCs w:val="22"/>
-          <w:shd w:val="clear" w:color="auto" w:fill="FFFFFF"/>
-        </w:rPr>
-        <w:t>Cambridge University Press.</w:t>
-      </w:r>
-      <w:r>
-        <w:rPr>
-          <w:color w:val="000000" w:themeColor="text1"/>
-          <w:sz w:val="22"/>
-          <w:szCs w:val="22"/>
-          <w:lang w:val="en-US"/>
-        </w:rPr>
-        <w:t xml:space="preserve"> (n.d.). Solar panel. In </w:t>
-      </w:r>
-      <w:r>
-        <w:rPr>
-          <w:i/>
-          <w:iCs/>
-          <w:color w:val="000000" w:themeColor="text1"/>
-          <w:sz w:val="22"/>
-          <w:szCs w:val="22"/>
-          <w:lang w:val="en-US"/>
-        </w:rPr>
-        <w:t xml:space="preserve">Cambridge </w:t>
-      </w:r>
-      <w:r>
-        <w:rPr>
-          <w:i/>
-          <w:iCs/>
-          <w:color w:val="000000"/>
-          <w:sz w:val="22"/>
-          <w:szCs w:val="22"/>
-          <w:lang w:val="en-US"/>
-        </w:rPr>
-        <w:t>Dictionary</w:t>
-      </w:r>
-      <w:r>
-        <w:rPr>
-          <w:sz w:val="22"/>
-          <w:szCs w:val="22"/>
-          <w:lang w:val="en-US"/>
-        </w:rPr>
-        <w:t xml:space="preserve">. Retrieved May 19, 2023 from </w:t>
-      </w:r>
-      <w:hyperlink r:id="rId18" w:history="1">
-        <w:r>
-          <w:rPr>
-            <w:rStyle w:val="Hyperlink"/>
-            <w:rFonts w:eastAsiaTheme="majorEastAsia"/>
-            <w:sz w:val="22"/>
-            <w:szCs w:val="22"/>
-          </w:rPr>
-          <w:t>https://dictionary.cambridge.org/dictionary/english/solar-panel</w:t>
-        </w:r>
-      </w:hyperlink>
-    </w:p>
-    <w:p>
-      <w:pPr>
-        <w:pStyle w:val="NormalWeb"/>
-        <w:spacing w:before="0" w:beforeAutospacing="0" w:after="0" w:afterAutospacing="0" w:line="480" w:lineRule="auto"/>
-        <w:ind w:left="851" w:hanging="851"/>
-        <w:rPr>
-          <w:color w:val="000000"/>
-          <w:sz w:val="22"/>
-          <w:szCs w:val="22"/>
-        </w:rPr>
-      </w:pPr>
-      <w:r>
-        <w:rPr>
-          <w:color w:val="000000"/>
-          <w:sz w:val="22"/>
-          <w:szCs w:val="22"/>
-        </w:rPr>
-        <w:t>Crail, C.</w:t>
-      </w:r>
-      <w:r>
-        <w:rPr>
-          <w:color w:val="000000"/>
-          <w:sz w:val="22"/>
-          <w:szCs w:val="22"/>
-          <w:lang w:val="en-US"/>
-        </w:rPr>
-        <w:t>, Tynan, C.</w:t>
-      </w:r>
-      <w:r>
-        <w:rPr>
-          <w:color w:val="000000"/>
-          <w:sz w:val="22"/>
-          <w:szCs w:val="22"/>
-        </w:rPr>
-        <w:t xml:space="preserve"> (2023).</w:t>
-      </w:r>
-      <w:r>
-        <w:rPr>
-          <w:rStyle w:val="apple-converted-space"/>
-          <w:color w:val="000000"/>
-          <w:sz w:val="22"/>
-          <w:szCs w:val="22"/>
-        </w:rPr>
-        <w:t> </w:t>
-      </w:r>
-      <w:r>
-        <w:rPr>
-          <w:i/>
-          <w:iCs/>
-          <w:color w:val="000000"/>
-          <w:sz w:val="22"/>
-          <w:szCs w:val="22"/>
-        </w:rPr>
-        <w:t>Everything You Need To Know About Solar Batteries</w:t>
-      </w:r>
-      <w:r>
-        <w:rPr>
-          <w:color w:val="000000"/>
-          <w:sz w:val="22"/>
-          <w:szCs w:val="22"/>
-        </w:rPr>
-        <w:t xml:space="preserve">. </w:t>
-      </w:r>
+        <w:spacing w:line="480" w:lineRule="auto"/>
+        <w:rPr>
+          <w:b/>
+          <w:bCs/>
+          <w:color w:val="000000" w:themeColor="text1"/>
+          <w:sz w:val="22"/>
+          <w:szCs w:val="22"/>
+          <w:shd w:val="clear" w:color="auto" w:fill="FFFFFF"/>
+          <w:lang w:val="en-US"/>
+        </w:rPr>
+      </w:pPr>
       <w:hyperlink r:id="rId19" w:history="1">
         <w:r>
           <w:rPr>
             <w:rStyle w:val="Hyperlink"/>
-            <w:rFonts w:eastAsiaTheme="majorEastAsia"/>
+            <w:b/>
+            <w:bCs/>
             <w:sz w:val="22"/>
             <w:szCs w:val="22"/>
+            <w:shd w:val="clear" w:color="auto" w:fill="FFFFFF"/>
+            <w:lang w:val="en-US"/>
           </w:rPr>
-          <w:t>https://www.forbes.com/home-improvement/solar/what-is-a-solar-battery/</w:t>
+          <w:t>https://www.kaggle.com/datasets/rohan0301/unsupervised-learning-on-country-data</w:t>
         </w:r>
       </w:hyperlink>
     </w:p>
     <w:p>
       <w:pPr>
-        <w:pStyle w:val="NormalWeb"/>
-        <w:spacing w:before="0" w:beforeAutospacing="0" w:after="0" w:afterAutospacing="0" w:line="480" w:lineRule="auto"/>
-        <w:ind w:left="851" w:hanging="851"/>
-        <w:rPr>
-          <w:color w:val="000000"/>
-          <w:sz w:val="22"/>
-          <w:szCs w:val="22"/>
-        </w:rPr>
-      </w:pPr>
-      <w:r>
-        <w:rPr>
-          <w:color w:val="000000"/>
-          <w:sz w:val="22"/>
-          <w:szCs w:val="22"/>
-        </w:rPr>
-        <w:t>Donohue, C. (2020).</w:t>
-      </w:r>
-      <w:r>
-        <w:rPr>
-          <w:rStyle w:val="apple-converted-space"/>
-          <w:color w:val="000000"/>
-          <w:sz w:val="22"/>
-          <w:szCs w:val="22"/>
-        </w:rPr>
-        <w:t> </w:t>
-      </w:r>
-      <w:r>
-        <w:rPr>
-          <w:i/>
-          <w:iCs/>
-          <w:color w:val="000000"/>
-          <w:sz w:val="22"/>
-          <w:szCs w:val="22"/>
-        </w:rPr>
-        <w:t>How are solar panels made?</w:t>
-      </w:r>
-      <w:r>
-        <w:rPr>
-          <w:color w:val="000000"/>
-          <w:sz w:val="22"/>
-          <w:szCs w:val="22"/>
-        </w:rPr>
-        <w:t xml:space="preserve"> </w:t>
-      </w:r>
+        <w:spacing w:line="480" w:lineRule="auto"/>
+        <w:rPr>
+          <w:b/>
+          <w:bCs/>
+          <w:color w:val="000000" w:themeColor="text1"/>
+          <w:sz w:val="22"/>
+          <w:szCs w:val="22"/>
+          <w:shd w:val="clear" w:color="auto" w:fill="FFFFFF"/>
+          <w:lang w:val="en-US"/>
+        </w:rPr>
+      </w:pPr>
       <w:hyperlink r:id="rId20" w:history="1">
         <w:r>
           <w:rPr>
             <w:rStyle w:val="Hyperlink"/>
-            <w:rFonts w:eastAsiaTheme="majorEastAsia"/>
+            <w:b/>
+            <w:bCs/>
             <w:sz w:val="22"/>
             <w:szCs w:val="22"/>
+            <w:shd w:val="clear" w:color="auto" w:fill="FFFFFF"/>
+            <w:lang w:val="en-US"/>
           </w:rPr>
-          <w:t>https://cleannrg.com.au/how-are-solar-panels-made/</w:t>
+          <w:t>https://www.kaggle.com/datasets/notshrirang/spotify-million-song-dataset/data</w:t>
         </w:r>
       </w:hyperlink>
     </w:p>
     <w:p>
       <w:pPr>
-        <w:pStyle w:val="Heading1"/>
-        <w:spacing w:before="0" w:line="480" w:lineRule="auto"/>
-        <w:ind w:left="851" w:hanging="851"/>
-        <w:rPr>
-          <w:rFonts w:ascii="Times New Roman" w:hAnsi="Times New Roman" w:cs="Times New Roman"/>
-          <w:sz w:val="22"/>
-          <w:szCs w:val="22"/>
-        </w:rPr>
-      </w:pPr>
-      <w:r>
-        <w:rPr>
-          <w:rStyle w:val="articleauthor"/>
-          <w:rFonts w:ascii="Times New Roman" w:hAnsi="Times New Roman" w:cs="Times New Roman"/>
-          <w:color w:val="000000" w:themeColor="text1"/>
-          <w:sz w:val="22"/>
-          <w:szCs w:val="22"/>
-        </w:rPr>
-        <w:t>Earnshaw-Osler</w:t>
-      </w:r>
-      <w:r>
-        <w:rPr>
-          <w:rStyle w:val="apple-converted-space"/>
-          <w:rFonts w:ascii="Times New Roman" w:hAnsi="Times New Roman" w:cs="Times New Roman"/>
-          <w:color w:val="000000" w:themeColor="text1"/>
-          <w:sz w:val="22"/>
-          <w:szCs w:val="22"/>
-          <w:shd w:val="clear" w:color="auto" w:fill="FFFFFF"/>
-          <w:lang w:val="en-US"/>
-        </w:rPr>
-        <w:t xml:space="preserve">, </w:t>
-      </w:r>
-      <w:r>
-        <w:rPr>
-          <w:rStyle w:val="articleauthor"/>
-          <w:rFonts w:ascii="Times New Roman" w:hAnsi="Times New Roman" w:cs="Times New Roman"/>
-          <w:color w:val="000000" w:themeColor="text1"/>
-          <w:sz w:val="22"/>
-          <w:szCs w:val="22"/>
-        </w:rPr>
-        <w:t>M</w:t>
-      </w:r>
-      <w:r>
-        <w:rPr>
-          <w:rStyle w:val="articleauthor"/>
-          <w:rFonts w:ascii="Times New Roman" w:hAnsi="Times New Roman" w:cs="Times New Roman"/>
-          <w:color w:val="000000" w:themeColor="text1"/>
-          <w:sz w:val="22"/>
-          <w:szCs w:val="22"/>
-          <w:lang w:val="en-US"/>
-        </w:rPr>
-        <w:t>.</w:t>
-      </w:r>
-      <w:r>
-        <w:rPr>
-          <w:rStyle w:val="articledate"/>
-          <w:rFonts w:ascii="Times New Roman" w:hAnsi="Times New Roman" w:cs="Times New Roman"/>
-          <w:color w:val="000000" w:themeColor="text1"/>
-          <w:sz w:val="22"/>
-          <w:szCs w:val="22"/>
-          <w:lang w:val="en-US"/>
-        </w:rPr>
-        <w:t xml:space="preserve"> </w:t>
-      </w:r>
-      <w:r>
-        <w:rPr>
-          <w:rStyle w:val="apple-converted-space"/>
-          <w:rFonts w:ascii="Times New Roman" w:hAnsi="Times New Roman" w:cs="Times New Roman"/>
-          <w:color w:val="000000" w:themeColor="text1"/>
-          <w:sz w:val="22"/>
-          <w:szCs w:val="22"/>
-          <w:shd w:val="clear" w:color="auto" w:fill="FFFFFF"/>
-          <w:lang w:val="en-US"/>
-        </w:rPr>
-        <w:t>(</w:t>
-      </w:r>
-      <w:r>
-        <w:rPr>
-          <w:rStyle w:val="articledate"/>
-          <w:rFonts w:ascii="Times New Roman" w:hAnsi="Times New Roman" w:cs="Times New Roman"/>
-          <w:color w:val="000000" w:themeColor="text1"/>
-          <w:sz w:val="22"/>
-          <w:szCs w:val="22"/>
-        </w:rPr>
-        <w:t>2023</w:t>
-      </w:r>
-      <w:r>
-        <w:rPr>
-          <w:rStyle w:val="articledate"/>
-          <w:rFonts w:ascii="Times New Roman" w:hAnsi="Times New Roman" w:cs="Times New Roman"/>
-          <w:color w:val="000000" w:themeColor="text1"/>
-          <w:sz w:val="22"/>
-          <w:szCs w:val="22"/>
-          <w:lang w:val="en-US"/>
-        </w:rPr>
-        <w:t xml:space="preserve">, </w:t>
-      </w:r>
-      <w:r>
-        <w:rPr>
-          <w:rStyle w:val="articledate"/>
-          <w:rFonts w:ascii="Times New Roman" w:hAnsi="Times New Roman" w:cs="Times New Roman"/>
-          <w:color w:val="000000" w:themeColor="text1"/>
-          <w:sz w:val="22"/>
-          <w:szCs w:val="22"/>
-        </w:rPr>
-        <w:t>February 24</w:t>
-      </w:r>
-      <w:r>
-        <w:rPr>
-          <w:rStyle w:val="articledate"/>
-          <w:rFonts w:ascii="Times New Roman" w:hAnsi="Times New Roman" w:cs="Times New Roman"/>
-          <w:color w:val="3A3A3A"/>
-          <w:sz w:val="22"/>
-          <w:szCs w:val="22"/>
-          <w:lang w:val="en-US"/>
-        </w:rPr>
-        <w:t xml:space="preserve">). </w:t>
-      </w:r>
-      <w:r>
-        <w:rPr>
-          <w:rFonts w:ascii="Times New Roman" w:hAnsi="Times New Roman" w:cs="Times New Roman"/>
-          <w:i/>
-          <w:iCs/>
-          <w:color w:val="3A3A3A"/>
-          <w:sz w:val="22"/>
-          <w:szCs w:val="22"/>
-        </w:rPr>
-        <w:t>The Social and Environmental Impacts of Lithium Mining</w:t>
-      </w:r>
-      <w:r>
-        <w:rPr>
-          <w:rFonts w:ascii="Times New Roman" w:hAnsi="Times New Roman" w:cs="Times New Roman"/>
-          <w:i/>
-          <w:iCs/>
-          <w:color w:val="3A3A3A"/>
-          <w:sz w:val="22"/>
-          <w:szCs w:val="22"/>
-          <w:lang w:val="en-US"/>
-        </w:rPr>
-        <w:t xml:space="preserve">. </w:t>
-      </w:r>
-      <w:hyperlink r:id="rId21" w:anchor=":~:text=The%20process%20of%20extracting%20lithium,to%20long%2Dterm%20ecological%20damage" w:history="1">
+        <w:spacing w:line="480" w:lineRule="auto"/>
+        <w:rPr>
+          <w:rStyle w:val="Hyperlink"/>
+          <w:b/>
+          <w:bCs/>
+          <w:sz w:val="22"/>
+          <w:szCs w:val="22"/>
+          <w:shd w:val="clear" w:color="auto" w:fill="FFFFFF"/>
+          <w:lang w:val="en-US"/>
+        </w:rPr>
+      </w:pPr>
+      <w:hyperlink r:id="rId21" w:history="1">
         <w:r>
           <w:rPr>
             <w:rStyle w:val="Hyperlink"/>
-            <w:rFonts w:ascii="Times New Roman" w:hAnsi="Times New Roman" w:cs="Times New Roman"/>
+            <w:b/>
+            <w:bCs/>
             <w:sz w:val="22"/>
             <w:szCs w:val="22"/>
+            <w:shd w:val="clear" w:color="auto" w:fill="FFFFFF"/>
+            <w:lang w:val="en-US"/>
           </w:rPr>
-          <w:t>https://borrumenergysolutions.ca/blogs/blog/the-social-and-environmental-impacts-of-lithium-mining#:~:text=The%20process%20of%20extracting%20lithium,to%20long%2Dterm%20ecological%20damage</w:t>
+          <w:t>https://www.kaggle.com/datasets/dev0914sharma/customer-clustering</w:t>
         </w:r>
       </w:hyperlink>
-    </w:p>
-    <w:p>
-      <w:pPr>
-        <w:rPr>
-          <w:sz w:val="22"/>
-          <w:szCs w:val="22"/>
-        </w:rPr>
-      </w:pPr>
     </w:p>
     <w:p>
       <w:pPr>
@@ -3145,112 +3509,14 @@
         <w:rPr>
           <w:sz w:val="22"/>
           <w:szCs w:val="22"/>
-        </w:rPr>
-      </w:pPr>
-      <w:r>
-        <w:rPr>
-          <w:sz w:val="22"/>
-          <w:szCs w:val="22"/>
-        </w:rPr>
-        <w:t>Mishra</w:t>
-      </w:r>
-      <w:r>
-        <w:rPr>
-          <w:sz w:val="22"/>
-          <w:szCs w:val="22"/>
-          <w:lang w:val="en-US"/>
-        </w:rPr>
-        <w:t xml:space="preserve">, A. (2015, June). </w:t>
-      </w:r>
-      <w:r>
-        <w:rPr>
-          <w:sz w:val="22"/>
-          <w:szCs w:val="22"/>
-        </w:rPr>
-        <w:t>Impact of silica mining on environment</w:t>
-      </w:r>
-      <w:r>
-        <w:rPr>
-          <w:sz w:val="22"/>
-          <w:szCs w:val="22"/>
-          <w:lang w:val="en-US"/>
-        </w:rPr>
-        <w:t xml:space="preserve">. </w:t>
-      </w:r>
-      <w:r>
-        <w:rPr>
-          <w:i/>
-          <w:iCs/>
-          <w:sz w:val="22"/>
-          <w:szCs w:val="22"/>
-        </w:rPr>
-        <w:t>Journal of Geography and Regional Planning</w:t>
-      </w:r>
-      <w:r>
-        <w:rPr>
-          <w:i/>
-          <w:iCs/>
-          <w:sz w:val="22"/>
-          <w:szCs w:val="22"/>
-          <w:lang w:val="en-US"/>
-        </w:rPr>
-        <w:t xml:space="preserve">, </w:t>
-      </w:r>
-      <w:r>
-        <w:rPr>
-          <w:i/>
-          <w:iCs/>
-          <w:sz w:val="22"/>
-          <w:szCs w:val="22"/>
-        </w:rPr>
-        <w:t>8</w:t>
-      </w:r>
-      <w:r>
-        <w:rPr>
-          <w:sz w:val="22"/>
-          <w:szCs w:val="22"/>
-        </w:rPr>
-        <w:t>(6)</w:t>
-      </w:r>
-      <w:r>
-        <w:rPr>
-          <w:sz w:val="22"/>
-          <w:szCs w:val="22"/>
-          <w:lang w:val="en-US"/>
-        </w:rPr>
-        <w:t xml:space="preserve">, </w:t>
-      </w:r>
-      <w:r>
-        <w:rPr>
-          <w:sz w:val="22"/>
-          <w:szCs w:val="22"/>
-        </w:rPr>
-        <w:t>150-156</w:t>
-      </w:r>
-      <w:r>
-        <w:rPr>
-          <w:sz w:val="22"/>
-          <w:szCs w:val="22"/>
-          <w:lang w:val="en-US"/>
-        </w:rPr>
-        <w:t xml:space="preserve">. </w:t>
-      </w:r>
-      <w:hyperlink r:id="rId22" w:history="1">
-        <w:r>
-          <w:rPr>
-            <w:rStyle w:val="Hyperlink"/>
-            <w:rFonts w:eastAsiaTheme="majorEastAsia"/>
-            <w:sz w:val="22"/>
-            <w:szCs w:val="22"/>
-          </w:rPr>
-          <w:t>https://academicjournals.org/journal/JGRP/article-full-text-pdf/915EC0C53587</w:t>
-        </w:r>
-      </w:hyperlink>
+          <w:lang w:val="en-US"/>
+        </w:rPr>
+      </w:pPr>
     </w:p>
     <w:sectPr>
-      <w:headerReference w:type="even" r:id="rId23"/>
-      <w:headerReference w:type="default" r:id="rId24"/>
-      <w:headerReference w:type="first" r:id="rId25"/>
+      <w:headerReference w:type="even" r:id="rId22"/>
+      <w:headerReference w:type="default" r:id="rId23"/>
+      <w:headerReference w:type="first" r:id="rId24"/>
       <w:pgSz w:w="11906" w:h="16838"/>
       <w:pgMar w:top="1134" w:right="1134" w:bottom="1134" w:left="1134" w:header="708" w:footer="708" w:gutter="0"/>
       <w:cols w:space="708"/>

</xml_diff>